<commit_message>
guest doesnt need login fix and documentation
</commit_message>
<xml_diff>
--- a/LukEshop_documentation.docx
+++ b/LukEshop_documentation.docx
@@ -3644,8 +3644,97 @@
       <w:bookmarkEnd w:id="7"/>
     </w:p>
     <w:p>
-      <w:r>
-        <w:t xml:space="preserve">Rozlíšenie administrátora od bežného používateľa je riešené výhradne v </w:t>
+      <w:pPr>
+        <w:pStyle w:val="Normlnywebov"/>
+        <w:ind w:left="360"/>
+      </w:pPr>
+      <w:bookmarkStart w:id="8" w:name="_Toc196905494"/>
+      <w:r>
+        <w:t xml:space="preserve">Rozlíšenie administrátora od bežného používateľa a </w:t>
+      </w:r>
+      <w:proofErr w:type="spellStart"/>
+      <w:r>
+        <w:t>hosta</w:t>
+      </w:r>
+      <w:proofErr w:type="spellEnd"/>
+      <w:r>
+        <w:t xml:space="preserve"> (</w:t>
+      </w:r>
+      <w:proofErr w:type="spellStart"/>
+      <w:r>
+        <w:t>guest</w:t>
+      </w:r>
+      <w:proofErr w:type="spellEnd"/>
+      <w:r>
+        <w:t xml:space="preserve">) sa rieši kombináciou </w:t>
+      </w:r>
+      <w:r>
+        <w:rPr>
+          <w:b/>
+          <w:bCs/>
+        </w:rPr>
+        <w:t>pri prihlásení</w:t>
+      </w:r>
+      <w:r>
+        <w:t xml:space="preserve"> a </w:t>
+      </w:r>
+      <w:r>
+        <w:rPr>
+          <w:b/>
+          <w:bCs/>
+        </w:rPr>
+        <w:t xml:space="preserve">na úrovni </w:t>
+      </w:r>
+      <w:proofErr w:type="spellStart"/>
+      <w:r>
+        <w:rPr>
+          <w:b/>
+          <w:bCs/>
+        </w:rPr>
+        <w:t>rout</w:t>
+      </w:r>
+      <w:r>
+        <w:rPr>
+          <w:b/>
+          <w:bCs/>
+        </w:rPr>
+        <w:t>es</w:t>
+      </w:r>
+      <w:proofErr w:type="spellEnd"/>
+      <w:r>
+        <w:rPr>
+          <w:b/>
+          <w:bCs/>
+        </w:rPr>
+        <w:t xml:space="preserve"> cez </w:t>
+      </w:r>
+      <w:proofErr w:type="spellStart"/>
+      <w:r>
+        <w:rPr>
+          <w:b/>
+          <w:bCs/>
+        </w:rPr>
+        <w:t>middleware</w:t>
+      </w:r>
+      <w:proofErr w:type="spellEnd"/>
+      <w:r>
+        <w:t>.</w:t>
+      </w:r>
+    </w:p>
+    <w:p>
+      <w:pPr>
+        <w:pStyle w:val="Normlnywebov"/>
+        <w:ind w:left="360"/>
+      </w:pPr>
+      <w:r>
+        <w:rPr>
+          <w:b/>
+          <w:bCs/>
+        </w:rPr>
+        <w:t>Pri prihlásení</w:t>
+      </w:r>
+      <w:r>
+        <w:t xml:space="preserve"> (</w:t>
       </w:r>
       <w:proofErr w:type="spellStart"/>
       <w:r>
@@ -3653,52 +3742,202 @@
       </w:r>
       <w:proofErr w:type="spellEnd"/>
       <w:r>
-        <w:t>::</w:t>
-      </w:r>
-      <w:proofErr w:type="spellStart"/>
-      <w:r>
-        <w:t>login</w:t>
-      </w:r>
-      <w:proofErr w:type="spellEnd"/>
-      <w:r>
-        <w:t xml:space="preserve">(): po overení prihlasovacích údajov sa kontroluje, či má používateľ predpísanú administrátorskú identitu. Ak áno, presmeruje sa na </w:t>
-      </w:r>
-      <w:proofErr w:type="spellStart"/>
-      <w:r>
-        <w:t>admin_page</w:t>
-      </w:r>
-      <w:proofErr w:type="spellEnd"/>
-      <w:r>
-        <w:t xml:space="preserve"> stránku</w:t>
-      </w:r>
-      <w:r>
-        <w:t xml:space="preserve">, </w:t>
-      </w:r>
-      <w:r>
-        <w:t xml:space="preserve">inak sa úspešne prihlásený používateľ presmeruje na </w:t>
-      </w:r>
-      <w:r>
-        <w:t>index</w:t>
-      </w:r>
-      <w:r>
-        <w:t xml:space="preserve">. </w:t>
-      </w:r>
-      <w:proofErr w:type="spellStart"/>
-      <w:r>
-        <w:t>Defaultný</w:t>
-      </w:r>
-      <w:proofErr w:type="spellEnd"/>
-      <w:r>
-        <w:t xml:space="preserve"> používateľ je </w:t>
-      </w:r>
-      <w:proofErr w:type="spellStart"/>
-      <w:r>
-        <w:t>guest</w:t>
+        <w:t>):</w:t>
+      </w:r>
+    </w:p>
+    <w:p>
+      <w:pPr>
+        <w:pStyle w:val="Normlnywebov"/>
+        <w:numPr>
+          <w:ilvl w:val="0"/>
+          <w:numId w:val="11"/>
+        </w:numPr>
+      </w:pPr>
+      <w:r>
+        <w:t xml:space="preserve">Overíme prihlasovacie údaje (email alebo </w:t>
+      </w:r>
+      <w:proofErr w:type="spellStart"/>
+      <w:r>
+        <w:t>username</w:t>
+      </w:r>
+      <w:proofErr w:type="spellEnd"/>
+      <w:r>
+        <w:t xml:space="preserve"> + </w:t>
+      </w:r>
+      <w:proofErr w:type="spellStart"/>
+      <w:r>
+        <w:t>password</w:t>
+      </w:r>
+      <w:proofErr w:type="spellEnd"/>
+      <w:r>
+        <w:t>).</w:t>
+      </w:r>
+    </w:p>
+    <w:p>
+      <w:pPr>
+        <w:pStyle w:val="Normlnywebov"/>
+        <w:numPr>
+          <w:ilvl w:val="0"/>
+          <w:numId w:val="11"/>
+        </w:numPr>
+      </w:pPr>
+      <w:r>
+        <w:t xml:space="preserve">Ak </w:t>
+      </w:r>
+      <w:proofErr w:type="spellStart"/>
+      <w:r>
+        <w:t>is_admin</w:t>
+      </w:r>
+      <w:proofErr w:type="spellEnd"/>
+      <w:r>
+        <w:t xml:space="preserve"> = </w:t>
+      </w:r>
+      <w:proofErr w:type="spellStart"/>
+      <w:r>
+        <w:t>true</w:t>
+      </w:r>
+      <w:proofErr w:type="spellEnd"/>
+      <w:r>
+        <w:t>, presmerujeme na admin panel (</w:t>
+      </w:r>
+      <w:proofErr w:type="spellStart"/>
+      <w:r>
+        <w:t>adminPage</w:t>
+      </w:r>
+      <w:proofErr w:type="spellEnd"/>
+      <w:r>
+        <w:t>), inak na index.</w:t>
+      </w:r>
+    </w:p>
+    <w:p>
+      <w:pPr>
+        <w:pStyle w:val="Normlnywebov"/>
+        <w:ind w:left="360"/>
+      </w:pPr>
+      <w:proofErr w:type="spellStart"/>
+      <w:r>
+        <w:rPr>
+          <w:b/>
+          <w:bCs/>
+        </w:rPr>
+        <w:t>Middleware</w:t>
+      </w:r>
+      <w:proofErr w:type="spellEnd"/>
+      <w:r>
+        <w:t xml:space="preserve"> (</w:t>
+      </w:r>
+      <w:proofErr w:type="spellStart"/>
+      <w:r>
+        <w:t>Kernel.php</w:t>
+      </w:r>
+      <w:proofErr w:type="spellEnd"/>
+      <w:r>
+        <w:t xml:space="preserve"> + </w:t>
+      </w:r>
+      <w:proofErr w:type="spellStart"/>
+      <w:r>
+        <w:t>IsAdmin</w:t>
+      </w:r>
+      <w:proofErr w:type="spellEnd"/>
+      <w:r>
+        <w:t>):</w:t>
+      </w:r>
+    </w:p>
+    <w:p>
+      <w:pPr>
+        <w:pStyle w:val="Normlnywebov"/>
+        <w:numPr>
+          <w:ilvl w:val="0"/>
+          <w:numId w:val="12"/>
+        </w:numPr>
+      </w:pPr>
+      <w:proofErr w:type="spellStart"/>
+      <w:r>
+        <w:t>auth</w:t>
+      </w:r>
+      <w:proofErr w:type="spellEnd"/>
+      <w:r>
+        <w:t xml:space="preserve"> zabezpečí, že prístup k chráneným </w:t>
+      </w:r>
+      <w:proofErr w:type="spellStart"/>
+      <w:r>
+        <w:t>routám</w:t>
+      </w:r>
+      <w:proofErr w:type="spellEnd"/>
+      <w:r>
+        <w:t xml:space="preserve"> majú len prihlásení.</w:t>
+      </w:r>
+    </w:p>
+    <w:p>
+      <w:pPr>
+        <w:pStyle w:val="Normlnywebov"/>
+        <w:numPr>
+          <w:ilvl w:val="0"/>
+          <w:numId w:val="12"/>
+        </w:numPr>
+      </w:pPr>
+      <w:proofErr w:type="spellStart"/>
+      <w:r>
+        <w:t>is.admin</w:t>
+      </w:r>
+      <w:proofErr w:type="spellEnd"/>
+      <w:r>
+        <w:t xml:space="preserve"> (v </w:t>
+      </w:r>
+      <w:proofErr w:type="spellStart"/>
+      <w:r>
+        <w:t>app</w:t>
+      </w:r>
+      <w:proofErr w:type="spellEnd"/>
+      <w:r>
+        <w:t>/Http/</w:t>
+      </w:r>
+      <w:proofErr w:type="spellStart"/>
+      <w:r>
+        <w:t>Middleware</w:t>
+      </w:r>
+      <w:proofErr w:type="spellEnd"/>
+      <w:r>
+        <w:t>/</w:t>
+      </w:r>
+      <w:proofErr w:type="spellStart"/>
+      <w:r>
+        <w:t>IsAdmin.php</w:t>
+      </w:r>
+      <w:proofErr w:type="spellEnd"/>
+      <w:r>
+        <w:t xml:space="preserve">) kontroluje, či má používateľ </w:t>
+      </w:r>
+      <w:proofErr w:type="spellStart"/>
+      <w:r>
+        <w:t>flag</w:t>
+      </w:r>
+      <w:proofErr w:type="spellEnd"/>
+      <w:r>
+        <w:t xml:space="preserve"> </w:t>
+      </w:r>
+      <w:proofErr w:type="spellStart"/>
+      <w:r>
+        <w:t>is_admin</w:t>
+      </w:r>
+      <w:proofErr w:type="spellEnd"/>
+      <w:r>
+        <w:t xml:space="preserve"> == </w:t>
+      </w:r>
+      <w:proofErr w:type="spellStart"/>
+      <w:r>
+        <w:t>true</w:t>
       </w:r>
       <w:proofErr w:type="spellEnd"/>
       <w:r>
         <w:t>.</w:t>
       </w:r>
+    </w:p>
+    <w:p>
+      <w:pPr>
+        <w:pStyle w:val="Normlnywebov"/>
+        <w:ind w:left="360"/>
+      </w:pPr>
     </w:p>
     <w:p>
       <w:pPr>
@@ -3708,7 +3947,6 @@
           <w:numId w:val="4"/>
         </w:numPr>
       </w:pPr>
-      <w:bookmarkStart w:id="8" w:name="_Toc196905494"/>
       <w:proofErr w:type="spellStart"/>
       <w:r>
         <w:t>Guest</w:t>
@@ -3718,40 +3956,194 @@
     </w:p>
     <w:p>
       <w:pPr>
-        <w:pStyle w:val="Odsekzoznamu"/>
+        <w:pStyle w:val="Normlnywebov"/>
+        <w:numPr>
+          <w:ilvl w:val="0"/>
+          <w:numId w:val="14"/>
+        </w:numPr>
+      </w:pPr>
+      <w:bookmarkStart w:id="9" w:name="_Toc196905495"/>
+      <w:proofErr w:type="spellStart"/>
+      <w:r>
+        <w:t>Nepřihlásený</w:t>
+      </w:r>
+      <w:proofErr w:type="spellEnd"/>
+      <w:r>
+        <w:t xml:space="preserve"> používateľ vidí všetky verejné stránky.</w:t>
+      </w:r>
+    </w:p>
+    <w:p>
+      <w:pPr>
+        <w:pStyle w:val="Normlnywebov"/>
+        <w:numPr>
+          <w:ilvl w:val="0"/>
+          <w:numId w:val="14"/>
+        </w:numPr>
+      </w:pPr>
+      <w:r>
+        <w:t xml:space="preserve">Položky pridané do košíka sa ukladajú do </w:t>
+      </w:r>
+      <w:proofErr w:type="spellStart"/>
+      <w:r>
+        <w:rPr>
+          <w:rStyle w:val="KdHTML"/>
+          <w:rFonts w:eastAsiaTheme="majorEastAsia"/>
+        </w:rPr>
+        <w:t>session</w:t>
+      </w:r>
+      <w:proofErr w:type="spellEnd"/>
+      <w:r>
+        <w:rPr>
+          <w:rStyle w:val="KdHTML"/>
+          <w:rFonts w:eastAsiaTheme="majorEastAsia"/>
+        </w:rPr>
+        <w:t>('</w:t>
+      </w:r>
+      <w:proofErr w:type="spellStart"/>
+      <w:r>
+        <w:rPr>
+          <w:rStyle w:val="KdHTML"/>
+          <w:rFonts w:eastAsiaTheme="majorEastAsia"/>
+        </w:rPr>
+        <w:t>cart</w:t>
+      </w:r>
+      <w:proofErr w:type="spellEnd"/>
+      <w:r>
+        <w:rPr>
+          <w:rStyle w:val="KdHTML"/>
+          <w:rFonts w:eastAsiaTheme="majorEastAsia"/>
+        </w:rPr>
+        <w:t>')</w:t>
+      </w:r>
+      <w:r>
+        <w:t xml:space="preserve"> na serverovej </w:t>
+      </w:r>
+      <w:proofErr w:type="spellStart"/>
+      <w:r>
+        <w:t>session</w:t>
+      </w:r>
+      <w:proofErr w:type="spellEnd"/>
+      <w:r>
+        <w:t>.</w:t>
+      </w:r>
+    </w:p>
+    <w:p>
+      <w:pPr>
+        <w:pStyle w:val="Normlnywebov"/>
+        <w:numPr>
+          <w:ilvl w:val="0"/>
+          <w:numId w:val="14"/>
+        </w:numPr>
+      </w:pPr>
+      <w:r>
+        <w:t xml:space="preserve">Pokus o prístup k </w:t>
+      </w:r>
+      <w:proofErr w:type="spellStart"/>
+      <w:r>
+        <w:t>routám</w:t>
+      </w:r>
+      <w:proofErr w:type="spellEnd"/>
+      <w:r>
+        <w:t xml:space="preserve">, ktoré majú </w:t>
+      </w:r>
+      <w:proofErr w:type="spellStart"/>
+      <w:r>
+        <w:rPr>
+          <w:rStyle w:val="KdHTML"/>
+          <w:rFonts w:eastAsiaTheme="majorEastAsia"/>
+        </w:rPr>
+        <w:t>auth</w:t>
+      </w:r>
+      <w:proofErr w:type="spellEnd"/>
+      <w:r>
+        <w:t xml:space="preserve"> </w:t>
+      </w:r>
+      <w:proofErr w:type="spellStart"/>
+      <w:r>
+        <w:t>middleware</w:t>
+      </w:r>
+      <w:proofErr w:type="spellEnd"/>
+      <w:r>
+        <w:t xml:space="preserve"> (napr. objednávka, admin), vedie:</w:t>
+      </w:r>
+    </w:p>
+    <w:p>
+      <w:pPr>
+        <w:pStyle w:val="Normlnywebov"/>
         <w:numPr>
           <w:ilvl w:val="1"/>
-          <w:numId w:val="6"/>
+          <w:numId w:val="14"/>
         </w:numPr>
       </w:pPr>
       <w:r>
-        <w:t xml:space="preserve">Vybrané produkty sa </w:t>
-      </w:r>
-      <w:r>
-        <w:rPr>
-          <w:rFonts w:eastAsiaTheme="majorEastAsia"/>
-        </w:rPr>
-        <w:t>dočasne uložia</w:t>
-      </w:r>
-      <w:r>
-        <w:t xml:space="preserve"> na strane klienta </w:t>
-      </w:r>
-      <w:proofErr w:type="spellStart"/>
-      <w:r>
-        <w:t>sessionStorage</w:t>
-      </w:r>
-      <w:proofErr w:type="spellEnd"/>
-      <w:r>
-        <w:t xml:space="preserve"> vo formáte </w:t>
-      </w:r>
-      <w:r>
-        <w:rPr>
-          <w:rFonts w:eastAsiaTheme="majorEastAsia"/>
-        </w:rPr>
-        <w:t>JSON</w:t>
-      </w:r>
+        <w:rPr>
+          <w:rStyle w:val="Vrazn"/>
+          <w:rFonts w:eastAsiaTheme="majorEastAsia"/>
+        </w:rPr>
+        <w:t>pri objednávke</w:t>
+      </w:r>
+      <w:r>
+        <w:t xml:space="preserve"> </w:t>
+      </w:r>
+      <w:proofErr w:type="spellStart"/>
+      <w:r>
+        <w:t>redirect</w:t>
+      </w:r>
+      <w:proofErr w:type="spellEnd"/>
+      <w:r>
+        <w:t xml:space="preserve"> na </w:t>
+      </w:r>
+      <w:proofErr w:type="spellStart"/>
+      <w:r>
+        <w:t>login</w:t>
+      </w:r>
+      <w:proofErr w:type="spellEnd"/>
       <w:r>
         <w:t>,</w:t>
+      </w:r>
+    </w:p>
+    <w:p>
+      <w:pPr>
+        <w:pStyle w:val="Normlnywebov"/>
+        <w:numPr>
+          <w:ilvl w:val="1"/>
+          <w:numId w:val="14"/>
+        </w:numPr>
+      </w:pPr>
+      <w:r>
+        <w:rPr>
+          <w:rStyle w:val="Vrazn"/>
+          <w:rFonts w:eastAsiaTheme="majorEastAsia"/>
+        </w:rPr>
+        <w:t xml:space="preserve">pri admin </w:t>
+      </w:r>
+      <w:proofErr w:type="spellStart"/>
+      <w:r>
+        <w:rPr>
+          <w:rStyle w:val="Vrazn"/>
+          <w:rFonts w:eastAsiaTheme="majorEastAsia"/>
+        </w:rPr>
+        <w:t>routách</w:t>
+      </w:r>
+      <w:proofErr w:type="spellEnd"/>
+      <w:r>
+        <w:t xml:space="preserve"> </w:t>
+      </w:r>
+      <w:proofErr w:type="spellStart"/>
+      <w:r>
+        <w:t>redirect</w:t>
+      </w:r>
+      <w:proofErr w:type="spellEnd"/>
+      <w:r>
+        <w:t xml:space="preserve"> na </w:t>
+      </w:r>
+      <w:proofErr w:type="spellStart"/>
+      <w:r>
+        <w:t>login</w:t>
+      </w:r>
+      <w:proofErr w:type="spellEnd"/>
+      <w:r>
+        <w:t xml:space="preserve"> </w:t>
       </w:r>
     </w:p>
     <w:p>
@@ -3762,7 +4154,6 @@
           <w:numId w:val="4"/>
         </w:numPr>
       </w:pPr>
-      <w:bookmarkStart w:id="9" w:name="_Toc196905495"/>
       <w:r>
         <w:t>User</w:t>
       </w:r>
@@ -3770,20 +4161,60 @@
     </w:p>
     <w:p>
       <w:pPr>
-        <w:pStyle w:val="Odsekzoznamu"/>
+        <w:pStyle w:val="Normlnywebov"/>
         <w:numPr>
-          <w:ilvl w:val="1"/>
-          <w:numId w:val="6"/>
+          <w:ilvl w:val="0"/>
+          <w:numId w:val="16"/>
         </w:numPr>
       </w:pPr>
-      <w:r>
-        <w:t xml:space="preserve">Po prihlásení môže vkladať produkty do tabuľky </w:t>
-      </w:r>
-      <w:proofErr w:type="spellStart"/>
-      <w:r>
+      <w:bookmarkStart w:id="10" w:name="_Toc196905496"/>
+      <w:r>
+        <w:t>Po prihlásení (</w:t>
+      </w:r>
+      <w:proofErr w:type="spellStart"/>
+      <w:r>
+        <w:rPr>
+          <w:rStyle w:val="KdHTML"/>
+          <w:rFonts w:eastAsiaTheme="majorEastAsia"/>
+        </w:rPr>
+        <w:t>auth</w:t>
+      </w:r>
+      <w:proofErr w:type="spellEnd"/>
+      <w:r>
+        <w:t xml:space="preserve"> </w:t>
+      </w:r>
+      <w:proofErr w:type="spellStart"/>
+      <w:r>
+        <w:t>middleware</w:t>
+      </w:r>
+      <w:proofErr w:type="spellEnd"/>
+      <w:r>
+        <w:t>) má prístup k správe košíka a objednávke.</w:t>
+      </w:r>
+    </w:p>
+    <w:p>
+      <w:pPr>
+        <w:pStyle w:val="Normlnywebov"/>
+        <w:numPr>
+          <w:ilvl w:val="0"/>
+          <w:numId w:val="16"/>
+        </w:numPr>
+      </w:pPr>
+      <w:r>
+        <w:t xml:space="preserve">Položky v košíku sa ukladá do tabuľky </w:t>
+      </w:r>
+      <w:proofErr w:type="spellStart"/>
+      <w:r>
+        <w:rPr>
+          <w:rStyle w:val="KdHTML"/>
+          <w:rFonts w:eastAsiaTheme="majorEastAsia"/>
+        </w:rPr>
         <w:t>user_items</w:t>
       </w:r>
       <w:proofErr w:type="spellEnd"/>
+      <w:r>
+        <w:t xml:space="preserve"> </w:t>
+      </w:r>
     </w:p>
     <w:p>
       <w:pPr>
@@ -3793,7 +4224,6 @@
           <w:numId w:val="4"/>
         </w:numPr>
       </w:pPr>
-      <w:bookmarkStart w:id="10" w:name="_Toc196905496"/>
       <w:r>
         <w:t>Admin</w:t>
       </w:r>
@@ -3801,78 +4231,302 @@
     </w:p>
     <w:p>
       <w:pPr>
-        <w:pStyle w:val="Odsekzoznamu"/>
+        <w:pStyle w:val="Normlnywebov"/>
+        <w:numPr>
+          <w:ilvl w:val="0"/>
+          <w:numId w:val="19"/>
+        </w:numPr>
+      </w:pPr>
+      <w:r>
+        <w:t xml:space="preserve">Pri registrácii a </w:t>
+      </w:r>
+      <w:proofErr w:type="spellStart"/>
+      <w:r>
+        <w:t>seedovaní</w:t>
+      </w:r>
+      <w:proofErr w:type="spellEnd"/>
+      <w:r>
+        <w:t xml:space="preserve"> má </w:t>
+      </w:r>
+      <w:proofErr w:type="spellStart"/>
+      <w:r>
+        <w:rPr>
+          <w:rStyle w:val="KdHTML"/>
+          <w:rFonts w:eastAsiaTheme="majorEastAsia"/>
+        </w:rPr>
+        <w:t>is_admin</w:t>
+      </w:r>
+      <w:proofErr w:type="spellEnd"/>
+      <w:r>
+        <w:rPr>
+          <w:rStyle w:val="KdHTML"/>
+          <w:rFonts w:eastAsiaTheme="majorEastAsia"/>
+        </w:rPr>
+        <w:t xml:space="preserve"> = </w:t>
+      </w:r>
+      <w:proofErr w:type="spellStart"/>
+      <w:r>
+        <w:rPr>
+          <w:rStyle w:val="KdHTML"/>
+          <w:rFonts w:eastAsiaTheme="majorEastAsia"/>
+        </w:rPr>
+        <w:t>true</w:t>
+      </w:r>
+      <w:proofErr w:type="spellEnd"/>
+      <w:r>
+        <w:t>.</w:t>
+      </w:r>
+    </w:p>
+    <w:p>
+      <w:pPr>
+        <w:pStyle w:val="Normlnywebov"/>
+        <w:numPr>
+          <w:ilvl w:val="0"/>
+          <w:numId w:val="19"/>
+        </w:numPr>
+      </w:pPr>
+      <w:r>
+        <w:t xml:space="preserve">Po prihlásení s </w:t>
+      </w:r>
+      <w:proofErr w:type="spellStart"/>
+      <w:r>
+        <w:rPr>
+          <w:rStyle w:val="KdHTML"/>
+          <w:rFonts w:eastAsiaTheme="majorEastAsia"/>
+        </w:rPr>
+        <w:t>is_admin</w:t>
+      </w:r>
+      <w:proofErr w:type="spellEnd"/>
+      <w:r>
+        <w:rPr>
+          <w:rStyle w:val="KdHTML"/>
+          <w:rFonts w:eastAsiaTheme="majorEastAsia"/>
+        </w:rPr>
+        <w:t xml:space="preserve"> = </w:t>
+      </w:r>
+      <w:proofErr w:type="spellStart"/>
+      <w:r>
+        <w:rPr>
+          <w:rStyle w:val="KdHTML"/>
+          <w:rFonts w:eastAsiaTheme="majorEastAsia"/>
+        </w:rPr>
+        <w:t>true</w:t>
+      </w:r>
+      <w:proofErr w:type="spellEnd"/>
+      <w:r>
+        <w:t xml:space="preserve"> </w:t>
+      </w:r>
+      <w:proofErr w:type="spellStart"/>
+      <w:r>
+        <w:t>redirect</w:t>
+      </w:r>
+      <w:proofErr w:type="spellEnd"/>
+      <w:r>
+        <w:t xml:space="preserve"> na </w:t>
+      </w:r>
+      <w:r>
+        <w:rPr>
+          <w:rStyle w:val="KdHTML"/>
+          <w:rFonts w:eastAsiaTheme="majorEastAsia"/>
+        </w:rPr>
+        <w:t>/admin</w:t>
+      </w:r>
+      <w:r>
+        <w:t>.</w:t>
+      </w:r>
+    </w:p>
+    <w:p>
+      <w:pPr>
+        <w:pStyle w:val="Normlnywebov"/>
+        <w:numPr>
+          <w:ilvl w:val="0"/>
+          <w:numId w:val="19"/>
+        </w:numPr>
+      </w:pPr>
+      <w:r>
+        <w:t>Plná CRUD funkcionalita pre produkty:</w:t>
+      </w:r>
+    </w:p>
+    <w:p>
+      <w:pPr>
+        <w:pStyle w:val="Normlnywebov"/>
         <w:numPr>
           <w:ilvl w:val="1"/>
-          <w:numId w:val="6"/>
+          <w:numId w:val="19"/>
         </w:numPr>
       </w:pPr>
       <w:r>
         <w:rPr>
-          <w:rFonts w:eastAsiaTheme="majorEastAsia"/>
-        </w:rPr>
-        <w:t>Pridáva</w:t>
-      </w:r>
-      <w:r>
-        <w:t xml:space="preserve">, </w:t>
-      </w:r>
-      <w:r>
-        <w:rPr>
-          <w:rFonts w:eastAsiaTheme="majorEastAsia"/>
-        </w:rPr>
-        <w:t>upravuje</w:t>
-      </w:r>
-      <w:r>
-        <w:t xml:space="preserve"> a </w:t>
-      </w:r>
-      <w:r>
-        <w:rPr>
-          <w:rFonts w:eastAsiaTheme="majorEastAsia"/>
-        </w:rPr>
-        <w:t>maže</w:t>
-      </w:r>
-      <w:r>
-        <w:t xml:space="preserve"> produkty v e-</w:t>
-      </w:r>
-      <w:proofErr w:type="spellStart"/>
-      <w:r>
-        <w:t>shope</w:t>
-      </w:r>
-      <w:proofErr w:type="spellEnd"/>
-      <w:r>
-        <w:t>,</w:t>
+          <w:rStyle w:val="Vrazn"/>
+          <w:rFonts w:eastAsiaTheme="majorEastAsia"/>
+        </w:rPr>
+        <w:t>GET</w:t>
+      </w:r>
+      <w:r>
+        <w:t xml:space="preserve"> </w:t>
+      </w:r>
+      <w:r>
+        <w:rPr>
+          <w:rStyle w:val="KdHTML"/>
+          <w:rFonts w:eastAsiaTheme="majorEastAsia"/>
+        </w:rPr>
+        <w:t>/admin/</w:t>
+      </w:r>
+      <w:proofErr w:type="spellStart"/>
+      <w:r>
+        <w:rPr>
+          <w:rStyle w:val="KdHTML"/>
+          <w:rFonts w:eastAsiaTheme="majorEastAsia"/>
+        </w:rPr>
+        <w:t>products</w:t>
+      </w:r>
+      <w:proofErr w:type="spellEnd"/>
+      <w:r>
+        <w:t xml:space="preserve"> (index),</w:t>
       </w:r>
     </w:p>
     <w:p>
       <w:pPr>
-        <w:ind w:left="708"/>
-      </w:pPr>
+        <w:pStyle w:val="Normlnywebov"/>
+        <w:numPr>
+          <w:ilvl w:val="1"/>
+          <w:numId w:val="19"/>
+        </w:numPr>
+      </w:pPr>
+      <w:r>
+        <w:rPr>
+          <w:rStyle w:val="Vrazn"/>
+          <w:rFonts w:eastAsiaTheme="majorEastAsia"/>
+        </w:rPr>
+        <w:t>POST</w:t>
+      </w:r>
+      <w:r>
+        <w:t xml:space="preserve"> </w:t>
+      </w:r>
+      <w:r>
+        <w:rPr>
+          <w:rStyle w:val="KdHTML"/>
+          <w:rFonts w:eastAsiaTheme="majorEastAsia"/>
+        </w:rPr>
+        <w:t>/admin/</w:t>
+      </w:r>
+      <w:proofErr w:type="spellStart"/>
+      <w:r>
+        <w:rPr>
+          <w:rStyle w:val="KdHTML"/>
+          <w:rFonts w:eastAsiaTheme="majorEastAsia"/>
+        </w:rPr>
+        <w:t>products</w:t>
+      </w:r>
+      <w:proofErr w:type="spellEnd"/>
+      <w:r>
+        <w:t xml:space="preserve"> (</w:t>
+      </w:r>
+      <w:proofErr w:type="spellStart"/>
+      <w:r>
+        <w:t>store</w:t>
+      </w:r>
+      <w:proofErr w:type="spellEnd"/>
+      <w:r>
+        <w:t>),</w:t>
+      </w:r>
     </w:p>
-    <w:p/>
     <w:p>
       <w:pPr>
-        <w:ind w:left="360"/>
-      </w:pPr>
+        <w:pStyle w:val="Normlnywebov"/>
+        <w:numPr>
+          <w:ilvl w:val="1"/>
+          <w:numId w:val="19"/>
+        </w:numPr>
+      </w:pPr>
+      <w:r>
+        <w:rPr>
+          <w:rStyle w:val="Vrazn"/>
+          <w:rFonts w:eastAsiaTheme="majorEastAsia"/>
+        </w:rPr>
+        <w:t>PUT</w:t>
+      </w:r>
+      <w:r>
+        <w:t xml:space="preserve"> </w:t>
+      </w:r>
+      <w:r>
+        <w:rPr>
+          <w:rStyle w:val="KdHTML"/>
+          <w:rFonts w:eastAsiaTheme="majorEastAsia"/>
+        </w:rPr>
+        <w:t>/admin/</w:t>
+      </w:r>
+      <w:proofErr w:type="spellStart"/>
+      <w:r>
+        <w:rPr>
+          <w:rStyle w:val="KdHTML"/>
+          <w:rFonts w:eastAsiaTheme="majorEastAsia"/>
+        </w:rPr>
+        <w:t>products</w:t>
+      </w:r>
+      <w:proofErr w:type="spellEnd"/>
+      <w:r>
+        <w:rPr>
+          <w:rStyle w:val="KdHTML"/>
+          <w:rFonts w:eastAsiaTheme="majorEastAsia"/>
+        </w:rPr>
+        <w:t>/{id}</w:t>
+      </w:r>
+      <w:r>
+        <w:t xml:space="preserve"> (update),</w:t>
+      </w:r>
     </w:p>
-    <w:p/>
-    <w:p/>
-    <w:p/>
     <w:p>
       <w:pPr>
-        <w:ind w:left="708"/>
-      </w:pPr>
-    </w:p>
-    <w:p/>
-    <w:p/>
-    <w:p/>
-    <w:p/>
-    <w:p/>
-    <w:p>
-      <w:pPr>
-        <w:spacing w:after="160" w:line="259" w:lineRule="auto"/>
-      </w:pPr>
-      <w:r>
-        <w:br w:type="page"/>
+        <w:pStyle w:val="Normlnywebov"/>
+        <w:numPr>
+          <w:ilvl w:val="1"/>
+          <w:numId w:val="19"/>
+        </w:numPr>
+      </w:pPr>
+      <w:r>
+        <w:rPr>
+          <w:rStyle w:val="Vrazn"/>
+          <w:rFonts w:eastAsiaTheme="majorEastAsia"/>
+        </w:rPr>
+        <w:t>DELETE</w:t>
+      </w:r>
+      <w:r>
+        <w:t xml:space="preserve"> </w:t>
+      </w:r>
+      <w:r>
+        <w:rPr>
+          <w:rStyle w:val="KdHTML"/>
+          <w:rFonts w:eastAsiaTheme="majorEastAsia"/>
+        </w:rPr>
+        <w:t>/admin/</w:t>
+      </w:r>
+      <w:proofErr w:type="spellStart"/>
+      <w:r>
+        <w:rPr>
+          <w:rStyle w:val="KdHTML"/>
+          <w:rFonts w:eastAsiaTheme="majorEastAsia"/>
+        </w:rPr>
+        <w:t>products</w:t>
+      </w:r>
+      <w:proofErr w:type="spellEnd"/>
+      <w:r>
+        <w:rPr>
+          <w:rStyle w:val="KdHTML"/>
+          <w:rFonts w:eastAsiaTheme="majorEastAsia"/>
+        </w:rPr>
+        <w:t>/{id}</w:t>
+      </w:r>
+      <w:r>
+        <w:t xml:space="preserve"> (</w:t>
+      </w:r>
+      <w:proofErr w:type="spellStart"/>
+      <w:r>
+        <w:t>destroy</w:t>
+      </w:r>
+      <w:proofErr w:type="spellEnd"/>
+      <w:r>
+        <w:t xml:space="preserve"> + fyzické vymazanie obrázkov)</w:t>
       </w:r>
     </w:p>
     <w:p>
@@ -5964,6 +6618,7 @@
           <w:ilvl w:val="2"/>
           <w:numId w:val="4"/>
         </w:numPr>
+        <w:jc w:val="left"/>
       </w:pPr>
       <w:bookmarkStart w:id="31" w:name="_Toc196905518"/>
       <w:proofErr w:type="spellStart"/>
@@ -5982,11 +6637,13 @@
       <w:bookmarkEnd w:id="31"/>
       <w:proofErr w:type="spellEnd"/>
       <w:r>
-        <w:lastRenderedPageBreak/>
+        <w:rPr>
+          <w:noProof/>
+        </w:rPr>
         <w:drawing>
-          <wp:inline distT="0" distB="0" distL="0" distR="0" wp14:anchorId="4CF268C0" wp14:editId="1EFAE8E9">
-            <wp:extent cx="3617595" cy="8892540"/>
-            <wp:effectExtent l="0" t="0" r="1905" b="3810"/>
+          <wp:inline distT="0" distB="0" distL="0" distR="0" wp14:anchorId="4CF268C0" wp14:editId="50796783">
+            <wp:extent cx="3440900" cy="8458200"/>
+            <wp:effectExtent l="0" t="0" r="7620" b="0"/>
             <wp:docPr id="1422081688" name="Obrázok 1" descr="Obrázok, na ktorom je text, snímka obrazovky, číslo, softvér&#10;&#10;Obsah vygenerovaný umelou inteligenciou môže byť nesprávny."/>
             <wp:cNvGraphicFramePr>
               <a:graphicFrameLocks xmlns:a="http://schemas.openxmlformats.org/drawingml/2006/main" noChangeAspect="1"/>
@@ -6007,7 +6664,7 @@
                   <pic:spPr>
                     <a:xfrm>
                       <a:off x="0" y="0"/>
-                      <a:ext cx="3617595" cy="8892540"/>
+                      <a:ext cx="3444963" cy="8468186"/>
                     </a:xfrm>
                     <a:prstGeom prst="rect">
                       <a:avLst/>
@@ -6036,9 +6693,14 @@
       </w:r>
       <w:proofErr w:type="spellEnd"/>
       <w:r>
-        <w:t xml:space="preserve"> product</w:t>
+        <w:t xml:space="preserve"> </w:t>
+      </w:r>
+      <w:proofErr w:type="spellStart"/>
+      <w:r>
+        <w:t>product</w:t>
       </w:r>
       <w:bookmarkEnd w:id="32"/>
+      <w:proofErr w:type="spellEnd"/>
     </w:p>
     <w:p/>
     <w:p>
@@ -6173,6 +6835,155 @@
 <file path=word/numbering.xml><?xml version="1.0" encoding="utf-8"?>
 <w:numbering xmlns:wpc="http://schemas.microsoft.com/office/word/2010/wordprocessingCanvas" xmlns:cx="http://schemas.microsoft.com/office/drawing/2014/chartex" xmlns:cx1="http://schemas.microsoft.com/office/drawing/2015/9/8/chartex" xmlns:cx2="http://schemas.microsoft.com/office/drawing/2015/10/21/chartex" xmlns:cx3="http://schemas.microsoft.com/office/drawing/2016/5/9/chartex" xmlns:cx4="http://schemas.microsoft.com/office/drawing/2016/5/10/chartex" xmlns:cx5="http://schemas.microsoft.com/office/drawing/2016/5/11/chartex" xmlns:cx6="http://schemas.microsoft.com/office/drawing/2016/5/12/chartex" xmlns:cx7="http://schemas.microsoft.com/office/drawing/2016/5/13/chartex" xmlns:cx8="http://schemas.microsoft.com/office/drawing/2016/5/14/chartex" xmlns:mc="http://schemas.openxmlformats.org/markup-compatibility/2006" xmlns:aink="http://schemas.microsoft.com/office/drawing/2016/ink" xmlns:am3d="http://schemas.microsoft.com/office/drawing/2017/model3d" xmlns:o="urn:schemas-microsoft-com:office:office" xmlns:oel="http://schemas.microsoft.com/office/2019/extlst" xmlns:r="http://schemas.openxmlformats.org/officeDocument/2006/relationships" xmlns:m="http://schemas.openxmlformats.org/officeDocument/2006/math" xmlns:v="urn:schemas-microsoft-com:vml" xmlns:wp14="http://schemas.microsoft.com/office/word/2010/wordprocessingDrawing" xmlns:wp="http://schemas.openxmlformats.org/drawingml/2006/wordprocessingDrawing" xmlns:w10="urn:schemas-microsoft-com:office:word" xmlns:w="http://schemas.openxmlformats.org/wordprocessingml/2006/main" xmlns:w14="http://schemas.microsoft.com/office/word/2010/wordml" xmlns:w15="http://schemas.microsoft.com/office/word/2012/wordml" xmlns:w16cex="http://schemas.microsoft.com/office/word/2018/wordml/cex" xmlns:w16cid="http://schemas.microsoft.com/office/word/2016/wordml/cid" xmlns:w16="http://schemas.microsoft.com/office/word/2018/wordml" xmlns:w16du="http://schemas.microsoft.com/office/word/2023/wordml/word16du" xmlns:w16sdtdh="http://schemas.microsoft.com/office/word/2020/wordml/sdtdatahash" xmlns:w16sdtfl="http://schemas.microsoft.com/office/word/2024/wordml/sdtformatlock" xmlns:w16se="http://schemas.microsoft.com/office/word/2015/wordml/symex" xmlns:wpg="http://schemas.microsoft.com/office/word/2010/wordprocessingGroup" xmlns:wpi="http://schemas.microsoft.com/office/word/2010/wordprocessingInk" xmlns:wne="http://schemas.microsoft.com/office/word/2006/wordml" xmlns:wps="http://schemas.microsoft.com/office/word/2010/wordprocessingShape" mc:Ignorable="w14 w15 w16se w16cid w16 w16cex w16sdtdh w16sdtfl w16du wp14">
   <w:abstractNum w:abstractNumId="0" w15:restartNumberingAfterBreak="0">
+    <w:nsid w:val="078A7A09"/>
+    <w:multiLevelType w:val="multilevel"/>
+    <w:tmpl w:val="0D640420"/>
+    <w:lvl w:ilvl="0">
+      <w:start w:val="1"/>
+      <w:numFmt w:val="bullet"/>
+      <w:lvlText w:val=""/>
+      <w:lvlJc w:val="left"/>
+      <w:pPr>
+        <w:tabs>
+          <w:tab w:val="num" w:pos="720"/>
+        </w:tabs>
+        <w:ind w:left="720" w:hanging="360"/>
+      </w:pPr>
+      <w:rPr>
+        <w:rFonts w:ascii="Symbol" w:hAnsi="Symbol" w:hint="default"/>
+        <w:sz w:val="20"/>
+      </w:rPr>
+    </w:lvl>
+    <w:lvl w:ilvl="1" w:tentative="1">
+      <w:start w:val="1"/>
+      <w:numFmt w:val="bullet"/>
+      <w:lvlText w:val="o"/>
+      <w:lvlJc w:val="left"/>
+      <w:pPr>
+        <w:tabs>
+          <w:tab w:val="num" w:pos="1440"/>
+        </w:tabs>
+        <w:ind w:left="1440" w:hanging="360"/>
+      </w:pPr>
+      <w:rPr>
+        <w:rFonts w:ascii="Courier New" w:hAnsi="Courier New" w:hint="default"/>
+        <w:sz w:val="20"/>
+      </w:rPr>
+    </w:lvl>
+    <w:lvl w:ilvl="2" w:tentative="1">
+      <w:start w:val="1"/>
+      <w:numFmt w:val="bullet"/>
+      <w:lvlText w:val=""/>
+      <w:lvlJc w:val="left"/>
+      <w:pPr>
+        <w:tabs>
+          <w:tab w:val="num" w:pos="2160"/>
+        </w:tabs>
+        <w:ind w:left="2160" w:hanging="360"/>
+      </w:pPr>
+      <w:rPr>
+        <w:rFonts w:ascii="Wingdings" w:hAnsi="Wingdings" w:hint="default"/>
+        <w:sz w:val="20"/>
+      </w:rPr>
+    </w:lvl>
+    <w:lvl w:ilvl="3" w:tentative="1">
+      <w:start w:val="1"/>
+      <w:numFmt w:val="bullet"/>
+      <w:lvlText w:val=""/>
+      <w:lvlJc w:val="left"/>
+      <w:pPr>
+        <w:tabs>
+          <w:tab w:val="num" w:pos="2880"/>
+        </w:tabs>
+        <w:ind w:left="2880" w:hanging="360"/>
+      </w:pPr>
+      <w:rPr>
+        <w:rFonts w:ascii="Wingdings" w:hAnsi="Wingdings" w:hint="default"/>
+        <w:sz w:val="20"/>
+      </w:rPr>
+    </w:lvl>
+    <w:lvl w:ilvl="4" w:tentative="1">
+      <w:start w:val="1"/>
+      <w:numFmt w:val="bullet"/>
+      <w:lvlText w:val=""/>
+      <w:lvlJc w:val="left"/>
+      <w:pPr>
+        <w:tabs>
+          <w:tab w:val="num" w:pos="3600"/>
+        </w:tabs>
+        <w:ind w:left="3600" w:hanging="360"/>
+      </w:pPr>
+      <w:rPr>
+        <w:rFonts w:ascii="Wingdings" w:hAnsi="Wingdings" w:hint="default"/>
+        <w:sz w:val="20"/>
+      </w:rPr>
+    </w:lvl>
+    <w:lvl w:ilvl="5" w:tentative="1">
+      <w:start w:val="1"/>
+      <w:numFmt w:val="bullet"/>
+      <w:lvlText w:val=""/>
+      <w:lvlJc w:val="left"/>
+      <w:pPr>
+        <w:tabs>
+          <w:tab w:val="num" w:pos="4320"/>
+        </w:tabs>
+        <w:ind w:left="4320" w:hanging="360"/>
+      </w:pPr>
+      <w:rPr>
+        <w:rFonts w:ascii="Wingdings" w:hAnsi="Wingdings" w:hint="default"/>
+        <w:sz w:val="20"/>
+      </w:rPr>
+    </w:lvl>
+    <w:lvl w:ilvl="6" w:tentative="1">
+      <w:start w:val="1"/>
+      <w:numFmt w:val="bullet"/>
+      <w:lvlText w:val=""/>
+      <w:lvlJc w:val="left"/>
+      <w:pPr>
+        <w:tabs>
+          <w:tab w:val="num" w:pos="5040"/>
+        </w:tabs>
+        <w:ind w:left="5040" w:hanging="360"/>
+      </w:pPr>
+      <w:rPr>
+        <w:rFonts w:ascii="Wingdings" w:hAnsi="Wingdings" w:hint="default"/>
+        <w:sz w:val="20"/>
+      </w:rPr>
+    </w:lvl>
+    <w:lvl w:ilvl="7" w:tentative="1">
+      <w:start w:val="1"/>
+      <w:numFmt w:val="bullet"/>
+      <w:lvlText w:val=""/>
+      <w:lvlJc w:val="left"/>
+      <w:pPr>
+        <w:tabs>
+          <w:tab w:val="num" w:pos="5760"/>
+        </w:tabs>
+        <w:ind w:left="5760" w:hanging="360"/>
+      </w:pPr>
+      <w:rPr>
+        <w:rFonts w:ascii="Wingdings" w:hAnsi="Wingdings" w:hint="default"/>
+        <w:sz w:val="20"/>
+      </w:rPr>
+    </w:lvl>
+    <w:lvl w:ilvl="8" w:tentative="1">
+      <w:start w:val="1"/>
+      <w:numFmt w:val="bullet"/>
+      <w:lvlText w:val=""/>
+      <w:lvlJc w:val="left"/>
+      <w:pPr>
+        <w:tabs>
+          <w:tab w:val="num" w:pos="6480"/>
+        </w:tabs>
+        <w:ind w:left="6480" w:hanging="360"/>
+      </w:pPr>
+      <w:rPr>
+        <w:rFonts w:ascii="Wingdings" w:hAnsi="Wingdings" w:hint="default"/>
+        <w:sz w:val="20"/>
+      </w:rPr>
+    </w:lvl>
+  </w:abstractNum>
+  <w:abstractNum w:abstractNumId="1" w15:restartNumberingAfterBreak="0">
     <w:nsid w:val="0F137061"/>
     <w:multiLevelType w:val="multilevel"/>
     <w:tmpl w:val="041B001F"/>
@@ -6258,7 +7069,7 @@
       </w:pPr>
     </w:lvl>
   </w:abstractNum>
-  <w:abstractNum w:abstractNumId="1" w15:restartNumberingAfterBreak="0">
+  <w:abstractNum w:abstractNumId="2" w15:restartNumberingAfterBreak="0">
     <w:nsid w:val="10A835D1"/>
     <w:multiLevelType w:val="multilevel"/>
     <w:tmpl w:val="868042E2"/>
@@ -6407,7 +7218,120 @@
       </w:rPr>
     </w:lvl>
   </w:abstractNum>
-  <w:abstractNum w:abstractNumId="2" w15:restartNumberingAfterBreak="0">
+  <w:abstractNum w:abstractNumId="3" w15:restartNumberingAfterBreak="0">
+    <w:nsid w:val="1C830A65"/>
+    <w:multiLevelType w:val="hybridMultilevel"/>
+    <w:tmpl w:val="4CB2DFE2"/>
+    <w:lvl w:ilvl="0" w:tplc="041B0001">
+      <w:start w:val="1"/>
+      <w:numFmt w:val="bullet"/>
+      <w:lvlText w:val=""/>
+      <w:lvlJc w:val="left"/>
+      <w:pPr>
+        <w:ind w:left="1080" w:hanging="360"/>
+      </w:pPr>
+      <w:rPr>
+        <w:rFonts w:ascii="Symbol" w:hAnsi="Symbol" w:hint="default"/>
+      </w:rPr>
+    </w:lvl>
+    <w:lvl w:ilvl="1" w:tplc="041B0003">
+      <w:start w:val="1"/>
+      <w:numFmt w:val="bullet"/>
+      <w:lvlText w:val="o"/>
+      <w:lvlJc w:val="left"/>
+      <w:pPr>
+        <w:ind w:left="1800" w:hanging="360"/>
+      </w:pPr>
+      <w:rPr>
+        <w:rFonts w:ascii="Courier New" w:hAnsi="Courier New" w:cs="Courier New" w:hint="default"/>
+      </w:rPr>
+    </w:lvl>
+    <w:lvl w:ilvl="2" w:tplc="041B0005" w:tentative="1">
+      <w:start w:val="1"/>
+      <w:numFmt w:val="bullet"/>
+      <w:lvlText w:val=""/>
+      <w:lvlJc w:val="left"/>
+      <w:pPr>
+        <w:ind w:left="2520" w:hanging="360"/>
+      </w:pPr>
+      <w:rPr>
+        <w:rFonts w:ascii="Wingdings" w:hAnsi="Wingdings" w:hint="default"/>
+      </w:rPr>
+    </w:lvl>
+    <w:lvl w:ilvl="3" w:tplc="041B0001" w:tentative="1">
+      <w:start w:val="1"/>
+      <w:numFmt w:val="bullet"/>
+      <w:lvlText w:val=""/>
+      <w:lvlJc w:val="left"/>
+      <w:pPr>
+        <w:ind w:left="3240" w:hanging="360"/>
+      </w:pPr>
+      <w:rPr>
+        <w:rFonts w:ascii="Symbol" w:hAnsi="Symbol" w:hint="default"/>
+      </w:rPr>
+    </w:lvl>
+    <w:lvl w:ilvl="4" w:tplc="041B0003" w:tentative="1">
+      <w:start w:val="1"/>
+      <w:numFmt w:val="bullet"/>
+      <w:lvlText w:val="o"/>
+      <w:lvlJc w:val="left"/>
+      <w:pPr>
+        <w:ind w:left="3960" w:hanging="360"/>
+      </w:pPr>
+      <w:rPr>
+        <w:rFonts w:ascii="Courier New" w:hAnsi="Courier New" w:cs="Courier New" w:hint="default"/>
+      </w:rPr>
+    </w:lvl>
+    <w:lvl w:ilvl="5" w:tplc="041B0005" w:tentative="1">
+      <w:start w:val="1"/>
+      <w:numFmt w:val="bullet"/>
+      <w:lvlText w:val=""/>
+      <w:lvlJc w:val="left"/>
+      <w:pPr>
+        <w:ind w:left="4680" w:hanging="360"/>
+      </w:pPr>
+      <w:rPr>
+        <w:rFonts w:ascii="Wingdings" w:hAnsi="Wingdings" w:hint="default"/>
+      </w:rPr>
+    </w:lvl>
+    <w:lvl w:ilvl="6" w:tplc="041B0001" w:tentative="1">
+      <w:start w:val="1"/>
+      <w:numFmt w:val="bullet"/>
+      <w:lvlText w:val=""/>
+      <w:lvlJc w:val="left"/>
+      <w:pPr>
+        <w:ind w:left="5400" w:hanging="360"/>
+      </w:pPr>
+      <w:rPr>
+        <w:rFonts w:ascii="Symbol" w:hAnsi="Symbol" w:hint="default"/>
+      </w:rPr>
+    </w:lvl>
+    <w:lvl w:ilvl="7" w:tplc="041B0003" w:tentative="1">
+      <w:start w:val="1"/>
+      <w:numFmt w:val="bullet"/>
+      <w:lvlText w:val="o"/>
+      <w:lvlJc w:val="left"/>
+      <w:pPr>
+        <w:ind w:left="6120" w:hanging="360"/>
+      </w:pPr>
+      <w:rPr>
+        <w:rFonts w:ascii="Courier New" w:hAnsi="Courier New" w:cs="Courier New" w:hint="default"/>
+      </w:rPr>
+    </w:lvl>
+    <w:lvl w:ilvl="8" w:tplc="041B0005" w:tentative="1">
+      <w:start w:val="1"/>
+      <w:numFmt w:val="bullet"/>
+      <w:lvlText w:val=""/>
+      <w:lvlJc w:val="left"/>
+      <w:pPr>
+        <w:ind w:left="6840" w:hanging="360"/>
+      </w:pPr>
+      <w:rPr>
+        <w:rFonts w:ascii="Wingdings" w:hAnsi="Wingdings" w:hint="default"/>
+      </w:rPr>
+    </w:lvl>
+  </w:abstractNum>
+  <w:abstractNum w:abstractNumId="4" w15:restartNumberingAfterBreak="0">
     <w:nsid w:val="209822EB"/>
     <w:multiLevelType w:val="multilevel"/>
     <w:tmpl w:val="041B001F"/>
@@ -6493,7 +7417,418 @@
       </w:pPr>
     </w:lvl>
   </w:abstractNum>
-  <w:abstractNum w:abstractNumId="3" w15:restartNumberingAfterBreak="0">
+  <w:abstractNum w:abstractNumId="5" w15:restartNumberingAfterBreak="0">
+    <w:nsid w:val="2A7E699B"/>
+    <w:multiLevelType w:val="multilevel"/>
+    <w:tmpl w:val="43360456"/>
+    <w:lvl w:ilvl="0">
+      <w:start w:val="1"/>
+      <w:numFmt w:val="bullet"/>
+      <w:lvlText w:val=""/>
+      <w:lvlJc w:val="left"/>
+      <w:pPr>
+        <w:tabs>
+          <w:tab w:val="num" w:pos="720"/>
+        </w:tabs>
+        <w:ind w:left="720" w:hanging="360"/>
+      </w:pPr>
+      <w:rPr>
+        <w:rFonts w:ascii="Symbol" w:hAnsi="Symbol" w:hint="default"/>
+        <w:sz w:val="20"/>
+      </w:rPr>
+    </w:lvl>
+    <w:lvl w:ilvl="1">
+      <w:start w:val="1"/>
+      <w:numFmt w:val="bullet"/>
+      <w:lvlText w:val="o"/>
+      <w:lvlJc w:val="left"/>
+      <w:pPr>
+        <w:tabs>
+          <w:tab w:val="num" w:pos="1440"/>
+        </w:tabs>
+        <w:ind w:left="1440" w:hanging="360"/>
+      </w:pPr>
+      <w:rPr>
+        <w:rFonts w:ascii="Courier New" w:hAnsi="Courier New" w:hint="default"/>
+        <w:sz w:val="20"/>
+      </w:rPr>
+    </w:lvl>
+    <w:lvl w:ilvl="2" w:tentative="1">
+      <w:start w:val="1"/>
+      <w:numFmt w:val="bullet"/>
+      <w:lvlText w:val=""/>
+      <w:lvlJc w:val="left"/>
+      <w:pPr>
+        <w:tabs>
+          <w:tab w:val="num" w:pos="2160"/>
+        </w:tabs>
+        <w:ind w:left="2160" w:hanging="360"/>
+      </w:pPr>
+      <w:rPr>
+        <w:rFonts w:ascii="Wingdings" w:hAnsi="Wingdings" w:hint="default"/>
+        <w:sz w:val="20"/>
+      </w:rPr>
+    </w:lvl>
+    <w:lvl w:ilvl="3" w:tentative="1">
+      <w:start w:val="1"/>
+      <w:numFmt w:val="bullet"/>
+      <w:lvlText w:val=""/>
+      <w:lvlJc w:val="left"/>
+      <w:pPr>
+        <w:tabs>
+          <w:tab w:val="num" w:pos="2880"/>
+        </w:tabs>
+        <w:ind w:left="2880" w:hanging="360"/>
+      </w:pPr>
+      <w:rPr>
+        <w:rFonts w:ascii="Wingdings" w:hAnsi="Wingdings" w:hint="default"/>
+        <w:sz w:val="20"/>
+      </w:rPr>
+    </w:lvl>
+    <w:lvl w:ilvl="4" w:tentative="1">
+      <w:start w:val="1"/>
+      <w:numFmt w:val="bullet"/>
+      <w:lvlText w:val=""/>
+      <w:lvlJc w:val="left"/>
+      <w:pPr>
+        <w:tabs>
+          <w:tab w:val="num" w:pos="3600"/>
+        </w:tabs>
+        <w:ind w:left="3600" w:hanging="360"/>
+      </w:pPr>
+      <w:rPr>
+        <w:rFonts w:ascii="Wingdings" w:hAnsi="Wingdings" w:hint="default"/>
+        <w:sz w:val="20"/>
+      </w:rPr>
+    </w:lvl>
+    <w:lvl w:ilvl="5" w:tentative="1">
+      <w:start w:val="1"/>
+      <w:numFmt w:val="bullet"/>
+      <w:lvlText w:val=""/>
+      <w:lvlJc w:val="left"/>
+      <w:pPr>
+        <w:tabs>
+          <w:tab w:val="num" w:pos="4320"/>
+        </w:tabs>
+        <w:ind w:left="4320" w:hanging="360"/>
+      </w:pPr>
+      <w:rPr>
+        <w:rFonts w:ascii="Wingdings" w:hAnsi="Wingdings" w:hint="default"/>
+        <w:sz w:val="20"/>
+      </w:rPr>
+    </w:lvl>
+    <w:lvl w:ilvl="6" w:tentative="1">
+      <w:start w:val="1"/>
+      <w:numFmt w:val="bullet"/>
+      <w:lvlText w:val=""/>
+      <w:lvlJc w:val="left"/>
+      <w:pPr>
+        <w:tabs>
+          <w:tab w:val="num" w:pos="5040"/>
+        </w:tabs>
+        <w:ind w:left="5040" w:hanging="360"/>
+      </w:pPr>
+      <w:rPr>
+        <w:rFonts w:ascii="Wingdings" w:hAnsi="Wingdings" w:hint="default"/>
+        <w:sz w:val="20"/>
+      </w:rPr>
+    </w:lvl>
+    <w:lvl w:ilvl="7" w:tentative="1">
+      <w:start w:val="1"/>
+      <w:numFmt w:val="bullet"/>
+      <w:lvlText w:val=""/>
+      <w:lvlJc w:val="left"/>
+      <w:pPr>
+        <w:tabs>
+          <w:tab w:val="num" w:pos="5760"/>
+        </w:tabs>
+        <w:ind w:left="5760" w:hanging="360"/>
+      </w:pPr>
+      <w:rPr>
+        <w:rFonts w:ascii="Wingdings" w:hAnsi="Wingdings" w:hint="default"/>
+        <w:sz w:val="20"/>
+      </w:rPr>
+    </w:lvl>
+    <w:lvl w:ilvl="8" w:tentative="1">
+      <w:start w:val="1"/>
+      <w:numFmt w:val="bullet"/>
+      <w:lvlText w:val=""/>
+      <w:lvlJc w:val="left"/>
+      <w:pPr>
+        <w:tabs>
+          <w:tab w:val="num" w:pos="6480"/>
+        </w:tabs>
+        <w:ind w:left="6480" w:hanging="360"/>
+      </w:pPr>
+      <w:rPr>
+        <w:rFonts w:ascii="Wingdings" w:hAnsi="Wingdings" w:hint="default"/>
+        <w:sz w:val="20"/>
+      </w:rPr>
+    </w:lvl>
+  </w:abstractNum>
+  <w:abstractNum w:abstractNumId="6" w15:restartNumberingAfterBreak="0">
+    <w:nsid w:val="38B251AF"/>
+    <w:multiLevelType w:val="hybridMultilevel"/>
+    <w:tmpl w:val="F7400A7A"/>
+    <w:lvl w:ilvl="0" w:tplc="041B0001">
+      <w:start w:val="1"/>
+      <w:numFmt w:val="bullet"/>
+      <w:lvlText w:val=""/>
+      <w:lvlJc w:val="left"/>
+      <w:pPr>
+        <w:ind w:left="1080" w:hanging="360"/>
+      </w:pPr>
+      <w:rPr>
+        <w:rFonts w:ascii="Symbol" w:hAnsi="Symbol" w:hint="default"/>
+      </w:rPr>
+    </w:lvl>
+    <w:lvl w:ilvl="1" w:tplc="041B0003" w:tentative="1">
+      <w:start w:val="1"/>
+      <w:numFmt w:val="bullet"/>
+      <w:lvlText w:val="o"/>
+      <w:lvlJc w:val="left"/>
+      <w:pPr>
+        <w:ind w:left="1800" w:hanging="360"/>
+      </w:pPr>
+      <w:rPr>
+        <w:rFonts w:ascii="Courier New" w:hAnsi="Courier New" w:cs="Courier New" w:hint="default"/>
+      </w:rPr>
+    </w:lvl>
+    <w:lvl w:ilvl="2" w:tplc="041B0005" w:tentative="1">
+      <w:start w:val="1"/>
+      <w:numFmt w:val="bullet"/>
+      <w:lvlText w:val=""/>
+      <w:lvlJc w:val="left"/>
+      <w:pPr>
+        <w:ind w:left="2520" w:hanging="360"/>
+      </w:pPr>
+      <w:rPr>
+        <w:rFonts w:ascii="Wingdings" w:hAnsi="Wingdings" w:hint="default"/>
+      </w:rPr>
+    </w:lvl>
+    <w:lvl w:ilvl="3" w:tplc="041B0001" w:tentative="1">
+      <w:start w:val="1"/>
+      <w:numFmt w:val="bullet"/>
+      <w:lvlText w:val=""/>
+      <w:lvlJc w:val="left"/>
+      <w:pPr>
+        <w:ind w:left="3240" w:hanging="360"/>
+      </w:pPr>
+      <w:rPr>
+        <w:rFonts w:ascii="Symbol" w:hAnsi="Symbol" w:hint="default"/>
+      </w:rPr>
+    </w:lvl>
+    <w:lvl w:ilvl="4" w:tplc="041B0003" w:tentative="1">
+      <w:start w:val="1"/>
+      <w:numFmt w:val="bullet"/>
+      <w:lvlText w:val="o"/>
+      <w:lvlJc w:val="left"/>
+      <w:pPr>
+        <w:ind w:left="3960" w:hanging="360"/>
+      </w:pPr>
+      <w:rPr>
+        <w:rFonts w:ascii="Courier New" w:hAnsi="Courier New" w:cs="Courier New" w:hint="default"/>
+      </w:rPr>
+    </w:lvl>
+    <w:lvl w:ilvl="5" w:tplc="041B0005" w:tentative="1">
+      <w:start w:val="1"/>
+      <w:numFmt w:val="bullet"/>
+      <w:lvlText w:val=""/>
+      <w:lvlJc w:val="left"/>
+      <w:pPr>
+        <w:ind w:left="4680" w:hanging="360"/>
+      </w:pPr>
+      <w:rPr>
+        <w:rFonts w:ascii="Wingdings" w:hAnsi="Wingdings" w:hint="default"/>
+      </w:rPr>
+    </w:lvl>
+    <w:lvl w:ilvl="6" w:tplc="041B0001" w:tentative="1">
+      <w:start w:val="1"/>
+      <w:numFmt w:val="bullet"/>
+      <w:lvlText w:val=""/>
+      <w:lvlJc w:val="left"/>
+      <w:pPr>
+        <w:ind w:left="5400" w:hanging="360"/>
+      </w:pPr>
+      <w:rPr>
+        <w:rFonts w:ascii="Symbol" w:hAnsi="Symbol" w:hint="default"/>
+      </w:rPr>
+    </w:lvl>
+    <w:lvl w:ilvl="7" w:tplc="041B0003" w:tentative="1">
+      <w:start w:val="1"/>
+      <w:numFmt w:val="bullet"/>
+      <w:lvlText w:val="o"/>
+      <w:lvlJc w:val="left"/>
+      <w:pPr>
+        <w:ind w:left="6120" w:hanging="360"/>
+      </w:pPr>
+      <w:rPr>
+        <w:rFonts w:ascii="Courier New" w:hAnsi="Courier New" w:cs="Courier New" w:hint="default"/>
+      </w:rPr>
+    </w:lvl>
+    <w:lvl w:ilvl="8" w:tplc="041B0005" w:tentative="1">
+      <w:start w:val="1"/>
+      <w:numFmt w:val="bullet"/>
+      <w:lvlText w:val=""/>
+      <w:lvlJc w:val="left"/>
+      <w:pPr>
+        <w:ind w:left="6840" w:hanging="360"/>
+      </w:pPr>
+      <w:rPr>
+        <w:rFonts w:ascii="Wingdings" w:hAnsi="Wingdings" w:hint="default"/>
+      </w:rPr>
+    </w:lvl>
+  </w:abstractNum>
+  <w:abstractNum w:abstractNumId="7" w15:restartNumberingAfterBreak="0">
+    <w:nsid w:val="39314C47"/>
+    <w:multiLevelType w:val="multilevel"/>
+    <w:tmpl w:val="2736B460"/>
+    <w:lvl w:ilvl="0">
+      <w:start w:val="1"/>
+      <w:numFmt w:val="bullet"/>
+      <w:lvlText w:val=""/>
+      <w:lvlJc w:val="left"/>
+      <w:pPr>
+        <w:tabs>
+          <w:tab w:val="num" w:pos="720"/>
+        </w:tabs>
+        <w:ind w:left="720" w:hanging="360"/>
+      </w:pPr>
+      <w:rPr>
+        <w:rFonts w:ascii="Symbol" w:hAnsi="Symbol" w:hint="default"/>
+        <w:sz w:val="20"/>
+      </w:rPr>
+    </w:lvl>
+    <w:lvl w:ilvl="1" w:tentative="1">
+      <w:start w:val="1"/>
+      <w:numFmt w:val="bullet"/>
+      <w:lvlText w:val="o"/>
+      <w:lvlJc w:val="left"/>
+      <w:pPr>
+        <w:tabs>
+          <w:tab w:val="num" w:pos="1440"/>
+        </w:tabs>
+        <w:ind w:left="1440" w:hanging="360"/>
+      </w:pPr>
+      <w:rPr>
+        <w:rFonts w:ascii="Courier New" w:hAnsi="Courier New" w:hint="default"/>
+        <w:sz w:val="20"/>
+      </w:rPr>
+    </w:lvl>
+    <w:lvl w:ilvl="2" w:tentative="1">
+      <w:start w:val="1"/>
+      <w:numFmt w:val="bullet"/>
+      <w:lvlText w:val=""/>
+      <w:lvlJc w:val="left"/>
+      <w:pPr>
+        <w:tabs>
+          <w:tab w:val="num" w:pos="2160"/>
+        </w:tabs>
+        <w:ind w:left="2160" w:hanging="360"/>
+      </w:pPr>
+      <w:rPr>
+        <w:rFonts w:ascii="Wingdings" w:hAnsi="Wingdings" w:hint="default"/>
+        <w:sz w:val="20"/>
+      </w:rPr>
+    </w:lvl>
+    <w:lvl w:ilvl="3" w:tentative="1">
+      <w:start w:val="1"/>
+      <w:numFmt w:val="bullet"/>
+      <w:lvlText w:val=""/>
+      <w:lvlJc w:val="left"/>
+      <w:pPr>
+        <w:tabs>
+          <w:tab w:val="num" w:pos="2880"/>
+        </w:tabs>
+        <w:ind w:left="2880" w:hanging="360"/>
+      </w:pPr>
+      <w:rPr>
+        <w:rFonts w:ascii="Wingdings" w:hAnsi="Wingdings" w:hint="default"/>
+        <w:sz w:val="20"/>
+      </w:rPr>
+    </w:lvl>
+    <w:lvl w:ilvl="4" w:tentative="1">
+      <w:start w:val="1"/>
+      <w:numFmt w:val="bullet"/>
+      <w:lvlText w:val=""/>
+      <w:lvlJc w:val="left"/>
+      <w:pPr>
+        <w:tabs>
+          <w:tab w:val="num" w:pos="3600"/>
+        </w:tabs>
+        <w:ind w:left="3600" w:hanging="360"/>
+      </w:pPr>
+      <w:rPr>
+        <w:rFonts w:ascii="Wingdings" w:hAnsi="Wingdings" w:hint="default"/>
+        <w:sz w:val="20"/>
+      </w:rPr>
+    </w:lvl>
+    <w:lvl w:ilvl="5" w:tentative="1">
+      <w:start w:val="1"/>
+      <w:numFmt w:val="bullet"/>
+      <w:lvlText w:val=""/>
+      <w:lvlJc w:val="left"/>
+      <w:pPr>
+        <w:tabs>
+          <w:tab w:val="num" w:pos="4320"/>
+        </w:tabs>
+        <w:ind w:left="4320" w:hanging="360"/>
+      </w:pPr>
+      <w:rPr>
+        <w:rFonts w:ascii="Wingdings" w:hAnsi="Wingdings" w:hint="default"/>
+        <w:sz w:val="20"/>
+      </w:rPr>
+    </w:lvl>
+    <w:lvl w:ilvl="6" w:tentative="1">
+      <w:start w:val="1"/>
+      <w:numFmt w:val="bullet"/>
+      <w:lvlText w:val=""/>
+      <w:lvlJc w:val="left"/>
+      <w:pPr>
+        <w:tabs>
+          <w:tab w:val="num" w:pos="5040"/>
+        </w:tabs>
+        <w:ind w:left="5040" w:hanging="360"/>
+      </w:pPr>
+      <w:rPr>
+        <w:rFonts w:ascii="Wingdings" w:hAnsi="Wingdings" w:hint="default"/>
+        <w:sz w:val="20"/>
+      </w:rPr>
+    </w:lvl>
+    <w:lvl w:ilvl="7" w:tentative="1">
+      <w:start w:val="1"/>
+      <w:numFmt w:val="bullet"/>
+      <w:lvlText w:val=""/>
+      <w:lvlJc w:val="left"/>
+      <w:pPr>
+        <w:tabs>
+          <w:tab w:val="num" w:pos="5760"/>
+        </w:tabs>
+        <w:ind w:left="5760" w:hanging="360"/>
+      </w:pPr>
+      <w:rPr>
+        <w:rFonts w:ascii="Wingdings" w:hAnsi="Wingdings" w:hint="default"/>
+        <w:sz w:val="20"/>
+      </w:rPr>
+    </w:lvl>
+    <w:lvl w:ilvl="8" w:tentative="1">
+      <w:start w:val="1"/>
+      <w:numFmt w:val="bullet"/>
+      <w:lvlText w:val=""/>
+      <w:lvlJc w:val="left"/>
+      <w:pPr>
+        <w:tabs>
+          <w:tab w:val="num" w:pos="6480"/>
+        </w:tabs>
+        <w:ind w:left="6480" w:hanging="360"/>
+      </w:pPr>
+      <w:rPr>
+        <w:rFonts w:ascii="Wingdings" w:hAnsi="Wingdings" w:hint="default"/>
+        <w:sz w:val="20"/>
+      </w:rPr>
+    </w:lvl>
+  </w:abstractNum>
+  <w:abstractNum w:abstractNumId="8" w15:restartNumberingAfterBreak="0">
     <w:nsid w:val="431841FE"/>
     <w:multiLevelType w:val="multilevel"/>
     <w:tmpl w:val="4F4211AE"/>
@@ -6579,7 +7914,7 @@
       </w:pPr>
     </w:lvl>
   </w:abstractNum>
-  <w:abstractNum w:abstractNumId="4" w15:restartNumberingAfterBreak="0">
+  <w:abstractNum w:abstractNumId="9" w15:restartNumberingAfterBreak="0">
     <w:nsid w:val="439F675E"/>
     <w:multiLevelType w:val="hybridMultilevel"/>
     <w:tmpl w:val="9A0075D4"/>
@@ -6692,7 +8027,120 @@
       </w:rPr>
     </w:lvl>
   </w:abstractNum>
-  <w:abstractNum w:abstractNumId="5" w15:restartNumberingAfterBreak="0">
+  <w:abstractNum w:abstractNumId="10" w15:restartNumberingAfterBreak="0">
+    <w:nsid w:val="478E5539"/>
+    <w:multiLevelType w:val="hybridMultilevel"/>
+    <w:tmpl w:val="67CEAD98"/>
+    <w:lvl w:ilvl="0" w:tplc="041B0001">
+      <w:start w:val="1"/>
+      <w:numFmt w:val="bullet"/>
+      <w:lvlText w:val=""/>
+      <w:lvlJc w:val="left"/>
+      <w:pPr>
+        <w:ind w:left="1440" w:hanging="360"/>
+      </w:pPr>
+      <w:rPr>
+        <w:rFonts w:ascii="Symbol" w:hAnsi="Symbol" w:hint="default"/>
+      </w:rPr>
+    </w:lvl>
+    <w:lvl w:ilvl="1" w:tplc="041B0003" w:tentative="1">
+      <w:start w:val="1"/>
+      <w:numFmt w:val="bullet"/>
+      <w:lvlText w:val="o"/>
+      <w:lvlJc w:val="left"/>
+      <w:pPr>
+        <w:ind w:left="2160" w:hanging="360"/>
+      </w:pPr>
+      <w:rPr>
+        <w:rFonts w:ascii="Courier New" w:hAnsi="Courier New" w:cs="Courier New" w:hint="default"/>
+      </w:rPr>
+    </w:lvl>
+    <w:lvl w:ilvl="2" w:tplc="041B0005" w:tentative="1">
+      <w:start w:val="1"/>
+      <w:numFmt w:val="bullet"/>
+      <w:lvlText w:val=""/>
+      <w:lvlJc w:val="left"/>
+      <w:pPr>
+        <w:ind w:left="2880" w:hanging="360"/>
+      </w:pPr>
+      <w:rPr>
+        <w:rFonts w:ascii="Wingdings" w:hAnsi="Wingdings" w:hint="default"/>
+      </w:rPr>
+    </w:lvl>
+    <w:lvl w:ilvl="3" w:tplc="041B0001" w:tentative="1">
+      <w:start w:val="1"/>
+      <w:numFmt w:val="bullet"/>
+      <w:lvlText w:val=""/>
+      <w:lvlJc w:val="left"/>
+      <w:pPr>
+        <w:ind w:left="3600" w:hanging="360"/>
+      </w:pPr>
+      <w:rPr>
+        <w:rFonts w:ascii="Symbol" w:hAnsi="Symbol" w:hint="default"/>
+      </w:rPr>
+    </w:lvl>
+    <w:lvl w:ilvl="4" w:tplc="041B0003" w:tentative="1">
+      <w:start w:val="1"/>
+      <w:numFmt w:val="bullet"/>
+      <w:lvlText w:val="o"/>
+      <w:lvlJc w:val="left"/>
+      <w:pPr>
+        <w:ind w:left="4320" w:hanging="360"/>
+      </w:pPr>
+      <w:rPr>
+        <w:rFonts w:ascii="Courier New" w:hAnsi="Courier New" w:cs="Courier New" w:hint="default"/>
+      </w:rPr>
+    </w:lvl>
+    <w:lvl w:ilvl="5" w:tplc="041B0005" w:tentative="1">
+      <w:start w:val="1"/>
+      <w:numFmt w:val="bullet"/>
+      <w:lvlText w:val=""/>
+      <w:lvlJc w:val="left"/>
+      <w:pPr>
+        <w:ind w:left="5040" w:hanging="360"/>
+      </w:pPr>
+      <w:rPr>
+        <w:rFonts w:ascii="Wingdings" w:hAnsi="Wingdings" w:hint="default"/>
+      </w:rPr>
+    </w:lvl>
+    <w:lvl w:ilvl="6" w:tplc="041B0001" w:tentative="1">
+      <w:start w:val="1"/>
+      <w:numFmt w:val="bullet"/>
+      <w:lvlText w:val=""/>
+      <w:lvlJc w:val="left"/>
+      <w:pPr>
+        <w:ind w:left="5760" w:hanging="360"/>
+      </w:pPr>
+      <w:rPr>
+        <w:rFonts w:ascii="Symbol" w:hAnsi="Symbol" w:hint="default"/>
+      </w:rPr>
+    </w:lvl>
+    <w:lvl w:ilvl="7" w:tplc="041B0003" w:tentative="1">
+      <w:start w:val="1"/>
+      <w:numFmt w:val="bullet"/>
+      <w:lvlText w:val="o"/>
+      <w:lvlJc w:val="left"/>
+      <w:pPr>
+        <w:ind w:left="6480" w:hanging="360"/>
+      </w:pPr>
+      <w:rPr>
+        <w:rFonts w:ascii="Courier New" w:hAnsi="Courier New" w:cs="Courier New" w:hint="default"/>
+      </w:rPr>
+    </w:lvl>
+    <w:lvl w:ilvl="8" w:tplc="041B0005" w:tentative="1">
+      <w:start w:val="1"/>
+      <w:numFmt w:val="bullet"/>
+      <w:lvlText w:val=""/>
+      <w:lvlJc w:val="left"/>
+      <w:pPr>
+        <w:ind w:left="7200" w:hanging="360"/>
+      </w:pPr>
+      <w:rPr>
+        <w:rFonts w:ascii="Wingdings" w:hAnsi="Wingdings" w:hint="default"/>
+      </w:rPr>
+    </w:lvl>
+  </w:abstractNum>
+  <w:abstractNum w:abstractNumId="11" w15:restartNumberingAfterBreak="0">
     <w:nsid w:val="4B141016"/>
     <w:multiLevelType w:val="multilevel"/>
     <w:tmpl w:val="041B001F"/>
@@ -6778,23 +8226,997 @@
       </w:pPr>
     </w:lvl>
   </w:abstractNum>
+  <w:abstractNum w:abstractNumId="12" w15:restartNumberingAfterBreak="0">
+    <w:nsid w:val="4BE550CB"/>
+    <w:multiLevelType w:val="multilevel"/>
+    <w:tmpl w:val="9D9C10EE"/>
+    <w:lvl w:ilvl="0">
+      <w:start w:val="1"/>
+      <w:numFmt w:val="bullet"/>
+      <w:lvlText w:val=""/>
+      <w:lvlJc w:val="left"/>
+      <w:pPr>
+        <w:tabs>
+          <w:tab w:val="num" w:pos="720"/>
+        </w:tabs>
+        <w:ind w:left="720" w:hanging="360"/>
+      </w:pPr>
+      <w:rPr>
+        <w:rFonts w:ascii="Symbol" w:hAnsi="Symbol" w:hint="default"/>
+        <w:sz w:val="20"/>
+      </w:rPr>
+    </w:lvl>
+    <w:lvl w:ilvl="1" w:tentative="1">
+      <w:start w:val="1"/>
+      <w:numFmt w:val="bullet"/>
+      <w:lvlText w:val="o"/>
+      <w:lvlJc w:val="left"/>
+      <w:pPr>
+        <w:tabs>
+          <w:tab w:val="num" w:pos="1440"/>
+        </w:tabs>
+        <w:ind w:left="1440" w:hanging="360"/>
+      </w:pPr>
+      <w:rPr>
+        <w:rFonts w:ascii="Courier New" w:hAnsi="Courier New" w:hint="default"/>
+        <w:sz w:val="20"/>
+      </w:rPr>
+    </w:lvl>
+    <w:lvl w:ilvl="2" w:tentative="1">
+      <w:start w:val="1"/>
+      <w:numFmt w:val="bullet"/>
+      <w:lvlText w:val=""/>
+      <w:lvlJc w:val="left"/>
+      <w:pPr>
+        <w:tabs>
+          <w:tab w:val="num" w:pos="2160"/>
+        </w:tabs>
+        <w:ind w:left="2160" w:hanging="360"/>
+      </w:pPr>
+      <w:rPr>
+        <w:rFonts w:ascii="Wingdings" w:hAnsi="Wingdings" w:hint="default"/>
+        <w:sz w:val="20"/>
+      </w:rPr>
+    </w:lvl>
+    <w:lvl w:ilvl="3" w:tentative="1">
+      <w:start w:val="1"/>
+      <w:numFmt w:val="bullet"/>
+      <w:lvlText w:val=""/>
+      <w:lvlJc w:val="left"/>
+      <w:pPr>
+        <w:tabs>
+          <w:tab w:val="num" w:pos="2880"/>
+        </w:tabs>
+        <w:ind w:left="2880" w:hanging="360"/>
+      </w:pPr>
+      <w:rPr>
+        <w:rFonts w:ascii="Wingdings" w:hAnsi="Wingdings" w:hint="default"/>
+        <w:sz w:val="20"/>
+      </w:rPr>
+    </w:lvl>
+    <w:lvl w:ilvl="4" w:tentative="1">
+      <w:start w:val="1"/>
+      <w:numFmt w:val="bullet"/>
+      <w:lvlText w:val=""/>
+      <w:lvlJc w:val="left"/>
+      <w:pPr>
+        <w:tabs>
+          <w:tab w:val="num" w:pos="3600"/>
+        </w:tabs>
+        <w:ind w:left="3600" w:hanging="360"/>
+      </w:pPr>
+      <w:rPr>
+        <w:rFonts w:ascii="Wingdings" w:hAnsi="Wingdings" w:hint="default"/>
+        <w:sz w:val="20"/>
+      </w:rPr>
+    </w:lvl>
+    <w:lvl w:ilvl="5" w:tentative="1">
+      <w:start w:val="1"/>
+      <w:numFmt w:val="bullet"/>
+      <w:lvlText w:val=""/>
+      <w:lvlJc w:val="left"/>
+      <w:pPr>
+        <w:tabs>
+          <w:tab w:val="num" w:pos="4320"/>
+        </w:tabs>
+        <w:ind w:left="4320" w:hanging="360"/>
+      </w:pPr>
+      <w:rPr>
+        <w:rFonts w:ascii="Wingdings" w:hAnsi="Wingdings" w:hint="default"/>
+        <w:sz w:val="20"/>
+      </w:rPr>
+    </w:lvl>
+    <w:lvl w:ilvl="6" w:tentative="1">
+      <w:start w:val="1"/>
+      <w:numFmt w:val="bullet"/>
+      <w:lvlText w:val=""/>
+      <w:lvlJc w:val="left"/>
+      <w:pPr>
+        <w:tabs>
+          <w:tab w:val="num" w:pos="5040"/>
+        </w:tabs>
+        <w:ind w:left="5040" w:hanging="360"/>
+      </w:pPr>
+      <w:rPr>
+        <w:rFonts w:ascii="Wingdings" w:hAnsi="Wingdings" w:hint="default"/>
+        <w:sz w:val="20"/>
+      </w:rPr>
+    </w:lvl>
+    <w:lvl w:ilvl="7" w:tentative="1">
+      <w:start w:val="1"/>
+      <w:numFmt w:val="bullet"/>
+      <w:lvlText w:val=""/>
+      <w:lvlJc w:val="left"/>
+      <w:pPr>
+        <w:tabs>
+          <w:tab w:val="num" w:pos="5760"/>
+        </w:tabs>
+        <w:ind w:left="5760" w:hanging="360"/>
+      </w:pPr>
+      <w:rPr>
+        <w:rFonts w:ascii="Wingdings" w:hAnsi="Wingdings" w:hint="default"/>
+        <w:sz w:val="20"/>
+      </w:rPr>
+    </w:lvl>
+    <w:lvl w:ilvl="8" w:tentative="1">
+      <w:start w:val="1"/>
+      <w:numFmt w:val="bullet"/>
+      <w:lvlText w:val=""/>
+      <w:lvlJc w:val="left"/>
+      <w:pPr>
+        <w:tabs>
+          <w:tab w:val="num" w:pos="6480"/>
+        </w:tabs>
+        <w:ind w:left="6480" w:hanging="360"/>
+      </w:pPr>
+      <w:rPr>
+        <w:rFonts w:ascii="Wingdings" w:hAnsi="Wingdings" w:hint="default"/>
+        <w:sz w:val="20"/>
+      </w:rPr>
+    </w:lvl>
+  </w:abstractNum>
+  <w:abstractNum w:abstractNumId="13" w15:restartNumberingAfterBreak="0">
+    <w:nsid w:val="5B674854"/>
+    <w:multiLevelType w:val="hybridMultilevel"/>
+    <w:tmpl w:val="18B8C6F6"/>
+    <w:lvl w:ilvl="0" w:tplc="041B0001">
+      <w:start w:val="1"/>
+      <w:numFmt w:val="bullet"/>
+      <w:lvlText w:val=""/>
+      <w:lvlJc w:val="left"/>
+      <w:pPr>
+        <w:ind w:left="1440" w:hanging="360"/>
+      </w:pPr>
+      <w:rPr>
+        <w:rFonts w:ascii="Symbol" w:hAnsi="Symbol" w:hint="default"/>
+      </w:rPr>
+    </w:lvl>
+    <w:lvl w:ilvl="1" w:tplc="041B0003" w:tentative="1">
+      <w:start w:val="1"/>
+      <w:numFmt w:val="bullet"/>
+      <w:lvlText w:val="o"/>
+      <w:lvlJc w:val="left"/>
+      <w:pPr>
+        <w:ind w:left="2160" w:hanging="360"/>
+      </w:pPr>
+      <w:rPr>
+        <w:rFonts w:ascii="Courier New" w:hAnsi="Courier New" w:cs="Courier New" w:hint="default"/>
+      </w:rPr>
+    </w:lvl>
+    <w:lvl w:ilvl="2" w:tplc="041B0005" w:tentative="1">
+      <w:start w:val="1"/>
+      <w:numFmt w:val="bullet"/>
+      <w:lvlText w:val=""/>
+      <w:lvlJc w:val="left"/>
+      <w:pPr>
+        <w:ind w:left="2880" w:hanging="360"/>
+      </w:pPr>
+      <w:rPr>
+        <w:rFonts w:ascii="Wingdings" w:hAnsi="Wingdings" w:hint="default"/>
+      </w:rPr>
+    </w:lvl>
+    <w:lvl w:ilvl="3" w:tplc="041B0001" w:tentative="1">
+      <w:start w:val="1"/>
+      <w:numFmt w:val="bullet"/>
+      <w:lvlText w:val=""/>
+      <w:lvlJc w:val="left"/>
+      <w:pPr>
+        <w:ind w:left="3600" w:hanging="360"/>
+      </w:pPr>
+      <w:rPr>
+        <w:rFonts w:ascii="Symbol" w:hAnsi="Symbol" w:hint="default"/>
+      </w:rPr>
+    </w:lvl>
+    <w:lvl w:ilvl="4" w:tplc="041B0003" w:tentative="1">
+      <w:start w:val="1"/>
+      <w:numFmt w:val="bullet"/>
+      <w:lvlText w:val="o"/>
+      <w:lvlJc w:val="left"/>
+      <w:pPr>
+        <w:ind w:left="4320" w:hanging="360"/>
+      </w:pPr>
+      <w:rPr>
+        <w:rFonts w:ascii="Courier New" w:hAnsi="Courier New" w:cs="Courier New" w:hint="default"/>
+      </w:rPr>
+    </w:lvl>
+    <w:lvl w:ilvl="5" w:tplc="041B0005" w:tentative="1">
+      <w:start w:val="1"/>
+      <w:numFmt w:val="bullet"/>
+      <w:lvlText w:val=""/>
+      <w:lvlJc w:val="left"/>
+      <w:pPr>
+        <w:ind w:left="5040" w:hanging="360"/>
+      </w:pPr>
+      <w:rPr>
+        <w:rFonts w:ascii="Wingdings" w:hAnsi="Wingdings" w:hint="default"/>
+      </w:rPr>
+    </w:lvl>
+    <w:lvl w:ilvl="6" w:tplc="041B0001" w:tentative="1">
+      <w:start w:val="1"/>
+      <w:numFmt w:val="bullet"/>
+      <w:lvlText w:val=""/>
+      <w:lvlJc w:val="left"/>
+      <w:pPr>
+        <w:ind w:left="5760" w:hanging="360"/>
+      </w:pPr>
+      <w:rPr>
+        <w:rFonts w:ascii="Symbol" w:hAnsi="Symbol" w:hint="default"/>
+      </w:rPr>
+    </w:lvl>
+    <w:lvl w:ilvl="7" w:tplc="041B0003" w:tentative="1">
+      <w:start w:val="1"/>
+      <w:numFmt w:val="bullet"/>
+      <w:lvlText w:val="o"/>
+      <w:lvlJc w:val="left"/>
+      <w:pPr>
+        <w:ind w:left="6480" w:hanging="360"/>
+      </w:pPr>
+      <w:rPr>
+        <w:rFonts w:ascii="Courier New" w:hAnsi="Courier New" w:cs="Courier New" w:hint="default"/>
+      </w:rPr>
+    </w:lvl>
+    <w:lvl w:ilvl="8" w:tplc="041B0005" w:tentative="1">
+      <w:start w:val="1"/>
+      <w:numFmt w:val="bullet"/>
+      <w:lvlText w:val=""/>
+      <w:lvlJc w:val="left"/>
+      <w:pPr>
+        <w:ind w:left="7200" w:hanging="360"/>
+      </w:pPr>
+      <w:rPr>
+        <w:rFonts w:ascii="Wingdings" w:hAnsi="Wingdings" w:hint="default"/>
+      </w:rPr>
+    </w:lvl>
+  </w:abstractNum>
+  <w:abstractNum w:abstractNumId="14" w15:restartNumberingAfterBreak="0">
+    <w:nsid w:val="62603F3E"/>
+    <w:multiLevelType w:val="multilevel"/>
+    <w:tmpl w:val="D7D6CCB0"/>
+    <w:lvl w:ilvl="0">
+      <w:start w:val="1"/>
+      <w:numFmt w:val="bullet"/>
+      <w:lvlText w:val=""/>
+      <w:lvlJc w:val="left"/>
+      <w:pPr>
+        <w:tabs>
+          <w:tab w:val="num" w:pos="720"/>
+        </w:tabs>
+        <w:ind w:left="720" w:hanging="360"/>
+      </w:pPr>
+      <w:rPr>
+        <w:rFonts w:ascii="Symbol" w:hAnsi="Symbol" w:hint="default"/>
+        <w:sz w:val="20"/>
+      </w:rPr>
+    </w:lvl>
+    <w:lvl w:ilvl="1" w:tentative="1">
+      <w:start w:val="1"/>
+      <w:numFmt w:val="bullet"/>
+      <w:lvlText w:val="o"/>
+      <w:lvlJc w:val="left"/>
+      <w:pPr>
+        <w:tabs>
+          <w:tab w:val="num" w:pos="1440"/>
+        </w:tabs>
+        <w:ind w:left="1440" w:hanging="360"/>
+      </w:pPr>
+      <w:rPr>
+        <w:rFonts w:ascii="Courier New" w:hAnsi="Courier New" w:hint="default"/>
+        <w:sz w:val="20"/>
+      </w:rPr>
+    </w:lvl>
+    <w:lvl w:ilvl="2" w:tentative="1">
+      <w:start w:val="1"/>
+      <w:numFmt w:val="bullet"/>
+      <w:lvlText w:val=""/>
+      <w:lvlJc w:val="left"/>
+      <w:pPr>
+        <w:tabs>
+          <w:tab w:val="num" w:pos="2160"/>
+        </w:tabs>
+        <w:ind w:left="2160" w:hanging="360"/>
+      </w:pPr>
+      <w:rPr>
+        <w:rFonts w:ascii="Wingdings" w:hAnsi="Wingdings" w:hint="default"/>
+        <w:sz w:val="20"/>
+      </w:rPr>
+    </w:lvl>
+    <w:lvl w:ilvl="3" w:tentative="1">
+      <w:start w:val="1"/>
+      <w:numFmt w:val="bullet"/>
+      <w:lvlText w:val=""/>
+      <w:lvlJc w:val="left"/>
+      <w:pPr>
+        <w:tabs>
+          <w:tab w:val="num" w:pos="2880"/>
+        </w:tabs>
+        <w:ind w:left="2880" w:hanging="360"/>
+      </w:pPr>
+      <w:rPr>
+        <w:rFonts w:ascii="Wingdings" w:hAnsi="Wingdings" w:hint="default"/>
+        <w:sz w:val="20"/>
+      </w:rPr>
+    </w:lvl>
+    <w:lvl w:ilvl="4" w:tentative="1">
+      <w:start w:val="1"/>
+      <w:numFmt w:val="bullet"/>
+      <w:lvlText w:val=""/>
+      <w:lvlJc w:val="left"/>
+      <w:pPr>
+        <w:tabs>
+          <w:tab w:val="num" w:pos="3600"/>
+        </w:tabs>
+        <w:ind w:left="3600" w:hanging="360"/>
+      </w:pPr>
+      <w:rPr>
+        <w:rFonts w:ascii="Wingdings" w:hAnsi="Wingdings" w:hint="default"/>
+        <w:sz w:val="20"/>
+      </w:rPr>
+    </w:lvl>
+    <w:lvl w:ilvl="5" w:tentative="1">
+      <w:start w:val="1"/>
+      <w:numFmt w:val="bullet"/>
+      <w:lvlText w:val=""/>
+      <w:lvlJc w:val="left"/>
+      <w:pPr>
+        <w:tabs>
+          <w:tab w:val="num" w:pos="4320"/>
+        </w:tabs>
+        <w:ind w:left="4320" w:hanging="360"/>
+      </w:pPr>
+      <w:rPr>
+        <w:rFonts w:ascii="Wingdings" w:hAnsi="Wingdings" w:hint="default"/>
+        <w:sz w:val="20"/>
+      </w:rPr>
+    </w:lvl>
+    <w:lvl w:ilvl="6" w:tentative="1">
+      <w:start w:val="1"/>
+      <w:numFmt w:val="bullet"/>
+      <w:lvlText w:val=""/>
+      <w:lvlJc w:val="left"/>
+      <w:pPr>
+        <w:tabs>
+          <w:tab w:val="num" w:pos="5040"/>
+        </w:tabs>
+        <w:ind w:left="5040" w:hanging="360"/>
+      </w:pPr>
+      <w:rPr>
+        <w:rFonts w:ascii="Wingdings" w:hAnsi="Wingdings" w:hint="default"/>
+        <w:sz w:val="20"/>
+      </w:rPr>
+    </w:lvl>
+    <w:lvl w:ilvl="7" w:tentative="1">
+      <w:start w:val="1"/>
+      <w:numFmt w:val="bullet"/>
+      <w:lvlText w:val=""/>
+      <w:lvlJc w:val="left"/>
+      <w:pPr>
+        <w:tabs>
+          <w:tab w:val="num" w:pos="5760"/>
+        </w:tabs>
+        <w:ind w:left="5760" w:hanging="360"/>
+      </w:pPr>
+      <w:rPr>
+        <w:rFonts w:ascii="Wingdings" w:hAnsi="Wingdings" w:hint="default"/>
+        <w:sz w:val="20"/>
+      </w:rPr>
+    </w:lvl>
+    <w:lvl w:ilvl="8" w:tentative="1">
+      <w:start w:val="1"/>
+      <w:numFmt w:val="bullet"/>
+      <w:lvlText w:val=""/>
+      <w:lvlJc w:val="left"/>
+      <w:pPr>
+        <w:tabs>
+          <w:tab w:val="num" w:pos="6480"/>
+        </w:tabs>
+        <w:ind w:left="6480" w:hanging="360"/>
+      </w:pPr>
+      <w:rPr>
+        <w:rFonts w:ascii="Wingdings" w:hAnsi="Wingdings" w:hint="default"/>
+        <w:sz w:val="20"/>
+      </w:rPr>
+    </w:lvl>
+  </w:abstractNum>
+  <w:abstractNum w:abstractNumId="15" w15:restartNumberingAfterBreak="0">
+    <w:nsid w:val="67213C4F"/>
+    <w:multiLevelType w:val="multilevel"/>
+    <w:tmpl w:val="C42C4F68"/>
+    <w:lvl w:ilvl="0">
+      <w:start w:val="1"/>
+      <w:numFmt w:val="bullet"/>
+      <w:lvlText w:val=""/>
+      <w:lvlJc w:val="left"/>
+      <w:pPr>
+        <w:tabs>
+          <w:tab w:val="num" w:pos="720"/>
+        </w:tabs>
+        <w:ind w:left="720" w:hanging="360"/>
+      </w:pPr>
+      <w:rPr>
+        <w:rFonts w:ascii="Symbol" w:hAnsi="Symbol" w:hint="default"/>
+        <w:sz w:val="20"/>
+      </w:rPr>
+    </w:lvl>
+    <w:lvl w:ilvl="1">
+      <w:start w:val="1"/>
+      <w:numFmt w:val="bullet"/>
+      <w:lvlText w:val="o"/>
+      <w:lvlJc w:val="left"/>
+      <w:pPr>
+        <w:tabs>
+          <w:tab w:val="num" w:pos="1440"/>
+        </w:tabs>
+        <w:ind w:left="1440" w:hanging="360"/>
+      </w:pPr>
+      <w:rPr>
+        <w:rFonts w:ascii="Courier New" w:hAnsi="Courier New" w:hint="default"/>
+        <w:sz w:val="20"/>
+      </w:rPr>
+    </w:lvl>
+    <w:lvl w:ilvl="2" w:tentative="1">
+      <w:start w:val="1"/>
+      <w:numFmt w:val="bullet"/>
+      <w:lvlText w:val=""/>
+      <w:lvlJc w:val="left"/>
+      <w:pPr>
+        <w:tabs>
+          <w:tab w:val="num" w:pos="2160"/>
+        </w:tabs>
+        <w:ind w:left="2160" w:hanging="360"/>
+      </w:pPr>
+      <w:rPr>
+        <w:rFonts w:ascii="Wingdings" w:hAnsi="Wingdings" w:hint="default"/>
+        <w:sz w:val="20"/>
+      </w:rPr>
+    </w:lvl>
+    <w:lvl w:ilvl="3" w:tentative="1">
+      <w:start w:val="1"/>
+      <w:numFmt w:val="bullet"/>
+      <w:lvlText w:val=""/>
+      <w:lvlJc w:val="left"/>
+      <w:pPr>
+        <w:tabs>
+          <w:tab w:val="num" w:pos="2880"/>
+        </w:tabs>
+        <w:ind w:left="2880" w:hanging="360"/>
+      </w:pPr>
+      <w:rPr>
+        <w:rFonts w:ascii="Wingdings" w:hAnsi="Wingdings" w:hint="default"/>
+        <w:sz w:val="20"/>
+      </w:rPr>
+    </w:lvl>
+    <w:lvl w:ilvl="4" w:tentative="1">
+      <w:start w:val="1"/>
+      <w:numFmt w:val="bullet"/>
+      <w:lvlText w:val=""/>
+      <w:lvlJc w:val="left"/>
+      <w:pPr>
+        <w:tabs>
+          <w:tab w:val="num" w:pos="3600"/>
+        </w:tabs>
+        <w:ind w:left="3600" w:hanging="360"/>
+      </w:pPr>
+      <w:rPr>
+        <w:rFonts w:ascii="Wingdings" w:hAnsi="Wingdings" w:hint="default"/>
+        <w:sz w:val="20"/>
+      </w:rPr>
+    </w:lvl>
+    <w:lvl w:ilvl="5" w:tentative="1">
+      <w:start w:val="1"/>
+      <w:numFmt w:val="bullet"/>
+      <w:lvlText w:val=""/>
+      <w:lvlJc w:val="left"/>
+      <w:pPr>
+        <w:tabs>
+          <w:tab w:val="num" w:pos="4320"/>
+        </w:tabs>
+        <w:ind w:left="4320" w:hanging="360"/>
+      </w:pPr>
+      <w:rPr>
+        <w:rFonts w:ascii="Wingdings" w:hAnsi="Wingdings" w:hint="default"/>
+        <w:sz w:val="20"/>
+      </w:rPr>
+    </w:lvl>
+    <w:lvl w:ilvl="6" w:tentative="1">
+      <w:start w:val="1"/>
+      <w:numFmt w:val="bullet"/>
+      <w:lvlText w:val=""/>
+      <w:lvlJc w:val="left"/>
+      <w:pPr>
+        <w:tabs>
+          <w:tab w:val="num" w:pos="5040"/>
+        </w:tabs>
+        <w:ind w:left="5040" w:hanging="360"/>
+      </w:pPr>
+      <w:rPr>
+        <w:rFonts w:ascii="Wingdings" w:hAnsi="Wingdings" w:hint="default"/>
+        <w:sz w:val="20"/>
+      </w:rPr>
+    </w:lvl>
+    <w:lvl w:ilvl="7" w:tentative="1">
+      <w:start w:val="1"/>
+      <w:numFmt w:val="bullet"/>
+      <w:lvlText w:val=""/>
+      <w:lvlJc w:val="left"/>
+      <w:pPr>
+        <w:tabs>
+          <w:tab w:val="num" w:pos="5760"/>
+        </w:tabs>
+        <w:ind w:left="5760" w:hanging="360"/>
+      </w:pPr>
+      <w:rPr>
+        <w:rFonts w:ascii="Wingdings" w:hAnsi="Wingdings" w:hint="default"/>
+        <w:sz w:val="20"/>
+      </w:rPr>
+    </w:lvl>
+    <w:lvl w:ilvl="8" w:tentative="1">
+      <w:start w:val="1"/>
+      <w:numFmt w:val="bullet"/>
+      <w:lvlText w:val=""/>
+      <w:lvlJc w:val="left"/>
+      <w:pPr>
+        <w:tabs>
+          <w:tab w:val="num" w:pos="6480"/>
+        </w:tabs>
+        <w:ind w:left="6480" w:hanging="360"/>
+      </w:pPr>
+      <w:rPr>
+        <w:rFonts w:ascii="Wingdings" w:hAnsi="Wingdings" w:hint="default"/>
+        <w:sz w:val="20"/>
+      </w:rPr>
+    </w:lvl>
+  </w:abstractNum>
+  <w:abstractNum w:abstractNumId="16" w15:restartNumberingAfterBreak="0">
+    <w:nsid w:val="6CD16CD1"/>
+    <w:multiLevelType w:val="hybridMultilevel"/>
+    <w:tmpl w:val="CEF2D1B6"/>
+    <w:lvl w:ilvl="0" w:tplc="041B0001">
+      <w:start w:val="1"/>
+      <w:numFmt w:val="bullet"/>
+      <w:lvlText w:val=""/>
+      <w:lvlJc w:val="left"/>
+      <w:pPr>
+        <w:ind w:left="720" w:hanging="360"/>
+      </w:pPr>
+      <w:rPr>
+        <w:rFonts w:ascii="Symbol" w:hAnsi="Symbol" w:hint="default"/>
+      </w:rPr>
+    </w:lvl>
+    <w:lvl w:ilvl="1" w:tplc="041B0003">
+      <w:start w:val="1"/>
+      <w:numFmt w:val="bullet"/>
+      <w:lvlText w:val="o"/>
+      <w:lvlJc w:val="left"/>
+      <w:pPr>
+        <w:ind w:left="1440" w:hanging="360"/>
+      </w:pPr>
+      <w:rPr>
+        <w:rFonts w:ascii="Courier New" w:hAnsi="Courier New" w:cs="Courier New" w:hint="default"/>
+      </w:rPr>
+    </w:lvl>
+    <w:lvl w:ilvl="2" w:tplc="041B0005" w:tentative="1">
+      <w:start w:val="1"/>
+      <w:numFmt w:val="bullet"/>
+      <w:lvlText w:val=""/>
+      <w:lvlJc w:val="left"/>
+      <w:pPr>
+        <w:ind w:left="2160" w:hanging="360"/>
+      </w:pPr>
+      <w:rPr>
+        <w:rFonts w:ascii="Wingdings" w:hAnsi="Wingdings" w:hint="default"/>
+      </w:rPr>
+    </w:lvl>
+    <w:lvl w:ilvl="3" w:tplc="041B0001" w:tentative="1">
+      <w:start w:val="1"/>
+      <w:numFmt w:val="bullet"/>
+      <w:lvlText w:val=""/>
+      <w:lvlJc w:val="left"/>
+      <w:pPr>
+        <w:ind w:left="2880" w:hanging="360"/>
+      </w:pPr>
+      <w:rPr>
+        <w:rFonts w:ascii="Symbol" w:hAnsi="Symbol" w:hint="default"/>
+      </w:rPr>
+    </w:lvl>
+    <w:lvl w:ilvl="4" w:tplc="041B0003" w:tentative="1">
+      <w:start w:val="1"/>
+      <w:numFmt w:val="bullet"/>
+      <w:lvlText w:val="o"/>
+      <w:lvlJc w:val="left"/>
+      <w:pPr>
+        <w:ind w:left="3600" w:hanging="360"/>
+      </w:pPr>
+      <w:rPr>
+        <w:rFonts w:ascii="Courier New" w:hAnsi="Courier New" w:cs="Courier New" w:hint="default"/>
+      </w:rPr>
+    </w:lvl>
+    <w:lvl w:ilvl="5" w:tplc="041B0005" w:tentative="1">
+      <w:start w:val="1"/>
+      <w:numFmt w:val="bullet"/>
+      <w:lvlText w:val=""/>
+      <w:lvlJc w:val="left"/>
+      <w:pPr>
+        <w:ind w:left="4320" w:hanging="360"/>
+      </w:pPr>
+      <w:rPr>
+        <w:rFonts w:ascii="Wingdings" w:hAnsi="Wingdings" w:hint="default"/>
+      </w:rPr>
+    </w:lvl>
+    <w:lvl w:ilvl="6" w:tplc="041B0001" w:tentative="1">
+      <w:start w:val="1"/>
+      <w:numFmt w:val="bullet"/>
+      <w:lvlText w:val=""/>
+      <w:lvlJc w:val="left"/>
+      <w:pPr>
+        <w:ind w:left="5040" w:hanging="360"/>
+      </w:pPr>
+      <w:rPr>
+        <w:rFonts w:ascii="Symbol" w:hAnsi="Symbol" w:hint="default"/>
+      </w:rPr>
+    </w:lvl>
+    <w:lvl w:ilvl="7" w:tplc="041B0003" w:tentative="1">
+      <w:start w:val="1"/>
+      <w:numFmt w:val="bullet"/>
+      <w:lvlText w:val="o"/>
+      <w:lvlJc w:val="left"/>
+      <w:pPr>
+        <w:ind w:left="5760" w:hanging="360"/>
+      </w:pPr>
+      <w:rPr>
+        <w:rFonts w:ascii="Courier New" w:hAnsi="Courier New" w:cs="Courier New" w:hint="default"/>
+      </w:rPr>
+    </w:lvl>
+    <w:lvl w:ilvl="8" w:tplc="041B0005" w:tentative="1">
+      <w:start w:val="1"/>
+      <w:numFmt w:val="bullet"/>
+      <w:lvlText w:val=""/>
+      <w:lvlJc w:val="left"/>
+      <w:pPr>
+        <w:ind w:left="6480" w:hanging="360"/>
+      </w:pPr>
+      <w:rPr>
+        <w:rFonts w:ascii="Wingdings" w:hAnsi="Wingdings" w:hint="default"/>
+      </w:rPr>
+    </w:lvl>
+  </w:abstractNum>
+  <w:abstractNum w:abstractNumId="17" w15:restartNumberingAfterBreak="0">
+    <w:nsid w:val="6EC263BE"/>
+    <w:multiLevelType w:val="multilevel"/>
+    <w:tmpl w:val="91165BFE"/>
+    <w:lvl w:ilvl="0">
+      <w:start w:val="1"/>
+      <w:numFmt w:val="bullet"/>
+      <w:lvlText w:val=""/>
+      <w:lvlJc w:val="left"/>
+      <w:pPr>
+        <w:tabs>
+          <w:tab w:val="num" w:pos="720"/>
+        </w:tabs>
+        <w:ind w:left="720" w:hanging="360"/>
+      </w:pPr>
+      <w:rPr>
+        <w:rFonts w:ascii="Symbol" w:hAnsi="Symbol" w:hint="default"/>
+        <w:sz w:val="20"/>
+      </w:rPr>
+    </w:lvl>
+    <w:lvl w:ilvl="1" w:tentative="1">
+      <w:start w:val="1"/>
+      <w:numFmt w:val="bullet"/>
+      <w:lvlText w:val="o"/>
+      <w:lvlJc w:val="left"/>
+      <w:pPr>
+        <w:tabs>
+          <w:tab w:val="num" w:pos="1440"/>
+        </w:tabs>
+        <w:ind w:left="1440" w:hanging="360"/>
+      </w:pPr>
+      <w:rPr>
+        <w:rFonts w:ascii="Courier New" w:hAnsi="Courier New" w:hint="default"/>
+        <w:sz w:val="20"/>
+      </w:rPr>
+    </w:lvl>
+    <w:lvl w:ilvl="2" w:tentative="1">
+      <w:start w:val="1"/>
+      <w:numFmt w:val="bullet"/>
+      <w:lvlText w:val=""/>
+      <w:lvlJc w:val="left"/>
+      <w:pPr>
+        <w:tabs>
+          <w:tab w:val="num" w:pos="2160"/>
+        </w:tabs>
+        <w:ind w:left="2160" w:hanging="360"/>
+      </w:pPr>
+      <w:rPr>
+        <w:rFonts w:ascii="Wingdings" w:hAnsi="Wingdings" w:hint="default"/>
+        <w:sz w:val="20"/>
+      </w:rPr>
+    </w:lvl>
+    <w:lvl w:ilvl="3" w:tentative="1">
+      <w:start w:val="1"/>
+      <w:numFmt w:val="bullet"/>
+      <w:lvlText w:val=""/>
+      <w:lvlJc w:val="left"/>
+      <w:pPr>
+        <w:tabs>
+          <w:tab w:val="num" w:pos="2880"/>
+        </w:tabs>
+        <w:ind w:left="2880" w:hanging="360"/>
+      </w:pPr>
+      <w:rPr>
+        <w:rFonts w:ascii="Wingdings" w:hAnsi="Wingdings" w:hint="default"/>
+        <w:sz w:val="20"/>
+      </w:rPr>
+    </w:lvl>
+    <w:lvl w:ilvl="4" w:tentative="1">
+      <w:start w:val="1"/>
+      <w:numFmt w:val="bullet"/>
+      <w:lvlText w:val=""/>
+      <w:lvlJc w:val="left"/>
+      <w:pPr>
+        <w:tabs>
+          <w:tab w:val="num" w:pos="3600"/>
+        </w:tabs>
+        <w:ind w:left="3600" w:hanging="360"/>
+      </w:pPr>
+      <w:rPr>
+        <w:rFonts w:ascii="Wingdings" w:hAnsi="Wingdings" w:hint="default"/>
+        <w:sz w:val="20"/>
+      </w:rPr>
+    </w:lvl>
+    <w:lvl w:ilvl="5" w:tentative="1">
+      <w:start w:val="1"/>
+      <w:numFmt w:val="bullet"/>
+      <w:lvlText w:val=""/>
+      <w:lvlJc w:val="left"/>
+      <w:pPr>
+        <w:tabs>
+          <w:tab w:val="num" w:pos="4320"/>
+        </w:tabs>
+        <w:ind w:left="4320" w:hanging="360"/>
+      </w:pPr>
+      <w:rPr>
+        <w:rFonts w:ascii="Wingdings" w:hAnsi="Wingdings" w:hint="default"/>
+        <w:sz w:val="20"/>
+      </w:rPr>
+    </w:lvl>
+    <w:lvl w:ilvl="6" w:tentative="1">
+      <w:start w:val="1"/>
+      <w:numFmt w:val="bullet"/>
+      <w:lvlText w:val=""/>
+      <w:lvlJc w:val="left"/>
+      <w:pPr>
+        <w:tabs>
+          <w:tab w:val="num" w:pos="5040"/>
+        </w:tabs>
+        <w:ind w:left="5040" w:hanging="360"/>
+      </w:pPr>
+      <w:rPr>
+        <w:rFonts w:ascii="Wingdings" w:hAnsi="Wingdings" w:hint="default"/>
+        <w:sz w:val="20"/>
+      </w:rPr>
+    </w:lvl>
+    <w:lvl w:ilvl="7" w:tentative="1">
+      <w:start w:val="1"/>
+      <w:numFmt w:val="bullet"/>
+      <w:lvlText w:val=""/>
+      <w:lvlJc w:val="left"/>
+      <w:pPr>
+        <w:tabs>
+          <w:tab w:val="num" w:pos="5760"/>
+        </w:tabs>
+        <w:ind w:left="5760" w:hanging="360"/>
+      </w:pPr>
+      <w:rPr>
+        <w:rFonts w:ascii="Wingdings" w:hAnsi="Wingdings" w:hint="default"/>
+        <w:sz w:val="20"/>
+      </w:rPr>
+    </w:lvl>
+    <w:lvl w:ilvl="8" w:tentative="1">
+      <w:start w:val="1"/>
+      <w:numFmt w:val="bullet"/>
+      <w:lvlText w:val=""/>
+      <w:lvlJc w:val="left"/>
+      <w:pPr>
+        <w:tabs>
+          <w:tab w:val="num" w:pos="6480"/>
+        </w:tabs>
+        <w:ind w:left="6480" w:hanging="360"/>
+      </w:pPr>
+      <w:rPr>
+        <w:rFonts w:ascii="Wingdings" w:hAnsi="Wingdings" w:hint="default"/>
+        <w:sz w:val="20"/>
+      </w:rPr>
+    </w:lvl>
+  </w:abstractNum>
+  <w:abstractNum w:abstractNumId="18" w15:restartNumberingAfterBreak="0">
+    <w:nsid w:val="7B8313F6"/>
+    <w:multiLevelType w:val="hybridMultilevel"/>
+    <w:tmpl w:val="7E3655D0"/>
+    <w:lvl w:ilvl="0" w:tplc="041B0001">
+      <w:start w:val="1"/>
+      <w:numFmt w:val="bullet"/>
+      <w:lvlText w:val=""/>
+      <w:lvlJc w:val="left"/>
+      <w:pPr>
+        <w:ind w:left="1080" w:hanging="360"/>
+      </w:pPr>
+      <w:rPr>
+        <w:rFonts w:ascii="Symbol" w:hAnsi="Symbol" w:hint="default"/>
+      </w:rPr>
+    </w:lvl>
+    <w:lvl w:ilvl="1" w:tplc="041B0003">
+      <w:start w:val="1"/>
+      <w:numFmt w:val="bullet"/>
+      <w:lvlText w:val="o"/>
+      <w:lvlJc w:val="left"/>
+      <w:pPr>
+        <w:ind w:left="1800" w:hanging="360"/>
+      </w:pPr>
+      <w:rPr>
+        <w:rFonts w:ascii="Courier New" w:hAnsi="Courier New" w:cs="Courier New" w:hint="default"/>
+      </w:rPr>
+    </w:lvl>
+    <w:lvl w:ilvl="2" w:tplc="041B0005" w:tentative="1">
+      <w:start w:val="1"/>
+      <w:numFmt w:val="bullet"/>
+      <w:lvlText w:val=""/>
+      <w:lvlJc w:val="left"/>
+      <w:pPr>
+        <w:ind w:left="2520" w:hanging="360"/>
+      </w:pPr>
+      <w:rPr>
+        <w:rFonts w:ascii="Wingdings" w:hAnsi="Wingdings" w:hint="default"/>
+      </w:rPr>
+    </w:lvl>
+    <w:lvl w:ilvl="3" w:tplc="041B0001" w:tentative="1">
+      <w:start w:val="1"/>
+      <w:numFmt w:val="bullet"/>
+      <w:lvlText w:val=""/>
+      <w:lvlJc w:val="left"/>
+      <w:pPr>
+        <w:ind w:left="3240" w:hanging="360"/>
+      </w:pPr>
+      <w:rPr>
+        <w:rFonts w:ascii="Symbol" w:hAnsi="Symbol" w:hint="default"/>
+      </w:rPr>
+    </w:lvl>
+    <w:lvl w:ilvl="4" w:tplc="041B0003" w:tentative="1">
+      <w:start w:val="1"/>
+      <w:numFmt w:val="bullet"/>
+      <w:lvlText w:val="o"/>
+      <w:lvlJc w:val="left"/>
+      <w:pPr>
+        <w:ind w:left="3960" w:hanging="360"/>
+      </w:pPr>
+      <w:rPr>
+        <w:rFonts w:ascii="Courier New" w:hAnsi="Courier New" w:cs="Courier New" w:hint="default"/>
+      </w:rPr>
+    </w:lvl>
+    <w:lvl w:ilvl="5" w:tplc="041B0005" w:tentative="1">
+      <w:start w:val="1"/>
+      <w:numFmt w:val="bullet"/>
+      <w:lvlText w:val=""/>
+      <w:lvlJc w:val="left"/>
+      <w:pPr>
+        <w:ind w:left="4680" w:hanging="360"/>
+      </w:pPr>
+      <w:rPr>
+        <w:rFonts w:ascii="Wingdings" w:hAnsi="Wingdings" w:hint="default"/>
+      </w:rPr>
+    </w:lvl>
+    <w:lvl w:ilvl="6" w:tplc="041B0001" w:tentative="1">
+      <w:start w:val="1"/>
+      <w:numFmt w:val="bullet"/>
+      <w:lvlText w:val=""/>
+      <w:lvlJc w:val="left"/>
+      <w:pPr>
+        <w:ind w:left="5400" w:hanging="360"/>
+      </w:pPr>
+      <w:rPr>
+        <w:rFonts w:ascii="Symbol" w:hAnsi="Symbol" w:hint="default"/>
+      </w:rPr>
+    </w:lvl>
+    <w:lvl w:ilvl="7" w:tplc="041B0003" w:tentative="1">
+      <w:start w:val="1"/>
+      <w:numFmt w:val="bullet"/>
+      <w:lvlText w:val="o"/>
+      <w:lvlJc w:val="left"/>
+      <w:pPr>
+        <w:ind w:left="6120" w:hanging="360"/>
+      </w:pPr>
+      <w:rPr>
+        <w:rFonts w:ascii="Courier New" w:hAnsi="Courier New" w:cs="Courier New" w:hint="default"/>
+      </w:rPr>
+    </w:lvl>
+    <w:lvl w:ilvl="8" w:tplc="041B0005" w:tentative="1">
+      <w:start w:val="1"/>
+      <w:numFmt w:val="bullet"/>
+      <w:lvlText w:val=""/>
+      <w:lvlJc w:val="left"/>
+      <w:pPr>
+        <w:ind w:left="6840" w:hanging="360"/>
+      </w:pPr>
+      <w:rPr>
+        <w:rFonts w:ascii="Wingdings" w:hAnsi="Wingdings" w:hint="default"/>
+      </w:rPr>
+    </w:lvl>
+  </w:abstractNum>
   <w:num w:numId="1" w16cid:durableId="15429894">
+    <w:abstractNumId w:val="11"/>
+  </w:num>
+  <w:num w:numId="2" w16cid:durableId="77867724">
+    <w:abstractNumId w:val="1"/>
+  </w:num>
+  <w:num w:numId="3" w16cid:durableId="1768580313">
+    <w:abstractNumId w:val="8"/>
+  </w:num>
+  <w:num w:numId="4" w16cid:durableId="1597594437">
+    <w:abstractNumId w:val="4"/>
+  </w:num>
+  <w:num w:numId="5" w16cid:durableId="525368468">
+    <w:abstractNumId w:val="2"/>
+  </w:num>
+  <w:num w:numId="6" w16cid:durableId="922759322">
+    <w:abstractNumId w:val="9"/>
+  </w:num>
+  <w:num w:numId="7" w16cid:durableId="1515075532">
     <w:abstractNumId w:val="5"/>
   </w:num>
-  <w:num w:numId="2" w16cid:durableId="77867724">
+  <w:num w:numId="8" w16cid:durableId="345375853">
+    <w:abstractNumId w:val="16"/>
+  </w:num>
+  <w:num w:numId="9" w16cid:durableId="1639721616">
+    <w:abstractNumId w:val="12"/>
+  </w:num>
+  <w:num w:numId="10" w16cid:durableId="344284357">
+    <w:abstractNumId w:val="14"/>
+  </w:num>
+  <w:num w:numId="11" w16cid:durableId="1647663995">
+    <w:abstractNumId w:val="10"/>
+  </w:num>
+  <w:num w:numId="12" w16cid:durableId="1340547092">
+    <w:abstractNumId w:val="13"/>
+  </w:num>
+  <w:num w:numId="13" w16cid:durableId="1411854582">
+    <w:abstractNumId w:val="15"/>
+  </w:num>
+  <w:num w:numId="14" w16cid:durableId="1355956497">
+    <w:abstractNumId w:val="18"/>
+  </w:num>
+  <w:num w:numId="15" w16cid:durableId="1489518908">
     <w:abstractNumId w:val="0"/>
   </w:num>
-  <w:num w:numId="3" w16cid:durableId="1768580313">
+  <w:num w:numId="16" w16cid:durableId="2076969595">
+    <w:abstractNumId w:val="6"/>
+  </w:num>
+  <w:num w:numId="17" w16cid:durableId="993290820">
+    <w:abstractNumId w:val="7"/>
+  </w:num>
+  <w:num w:numId="18" w16cid:durableId="1257056054">
+    <w:abstractNumId w:val="17"/>
+  </w:num>
+  <w:num w:numId="19" w16cid:durableId="760564367">
     <w:abstractNumId w:val="3"/>
-  </w:num>
-  <w:num w:numId="4" w16cid:durableId="1597594437">
-    <w:abstractNumId w:val="2"/>
-  </w:num>
-  <w:num w:numId="5" w16cid:durableId="525368468">
-    <w:abstractNumId w:val="1"/>
-  </w:num>
-  <w:num w:numId="6" w16cid:durableId="922759322">
-    <w:abstractNumId w:val="4"/>
   </w:num>
 </w:numbering>
 </file>
@@ -7928,6 +10350,17 @@
       <w:szCs w:val="20"/>
     </w:rPr>
   </w:style>
+  <w:style w:type="character" w:styleId="Vrazn">
+    <w:name w:val="Strong"/>
+    <w:basedOn w:val="Predvolenpsmoodseku"/>
+    <w:uiPriority w:val="22"/>
+    <w:qFormat/>
+    <w:rsid w:val="00FE4A8E"/>
+    <w:rPr>
+      <w:b/>
+      <w:bCs/>
+    </w:rPr>
+  </w:style>
 </w:styles>
 </file>
 

</xml_diff>